<commit_message>
we make some modifications on word and report..!
</commit_message>
<xml_diff>
--- a/Pizza_sales_SQL_queries.docx
+++ b/Pizza_sales_SQL_queries.docx
@@ -93,6 +93,7 @@
         </w:rPr>
         <w:t xml:space="preserve"> </w:t>
       </w:r>
+      <w:proofErr w:type="gramStart"/>
       <w:r>
         <w:rPr>
           <w:rFonts w:ascii="Consolas" w:hAnsi="Consolas" w:cs="Consolas"/>
@@ -109,6 +110,8 @@
         </w:rPr>
         <w:t>(</w:t>
       </w:r>
+      <w:proofErr w:type="spellStart"/>
+      <w:proofErr w:type="gramEnd"/>
       <w:r>
         <w:rPr>
           <w:rFonts w:ascii="Consolas" w:hAnsi="Consolas" w:cs="Consolas"/>
@@ -117,6 +120,7 @@
         </w:rPr>
         <w:t>total_price</w:t>
       </w:r>
+      <w:proofErr w:type="spellEnd"/>
       <w:r>
         <w:rPr>
           <w:rFonts w:ascii="Consolas" w:hAnsi="Consolas" w:cs="Consolas"/>
@@ -147,7 +151,25 @@
           <w:color w:val="000000"/>
           <w:kern w:val="0"/>
         </w:rPr>
-        <w:t xml:space="preserve"> Total_Revenue </w:t>
+        <w:t xml:space="preserve"> </w:t>
+      </w:r>
+      <w:proofErr w:type="spellStart"/>
+      <w:r>
+        <w:rPr>
+          <w:rFonts w:ascii="Consolas" w:hAnsi="Consolas" w:cs="Consolas"/>
+          <w:color w:val="000000"/>
+          <w:kern w:val="0"/>
+        </w:rPr>
+        <w:t>Total_Revenue</w:t>
+      </w:r>
+      <w:proofErr w:type="spellEnd"/>
+      <w:r>
+        <w:rPr>
+          <w:rFonts w:ascii="Consolas" w:hAnsi="Consolas" w:cs="Consolas"/>
+          <w:color w:val="000000"/>
+          <w:kern w:val="0"/>
+        </w:rPr>
+        <w:t xml:space="preserve"> </w:t>
       </w:r>
       <w:r>
         <w:rPr>
@@ -163,8 +185,18 @@
           <w:color w:val="000000"/>
           <w:kern w:val="0"/>
         </w:rPr>
-        <w:t xml:space="preserve"> pizza_sales</w:t>
-      </w:r>
+        <w:t xml:space="preserve"> </w:t>
+      </w:r>
+      <w:proofErr w:type="spellStart"/>
+      <w:r>
+        <w:rPr>
+          <w:rFonts w:ascii="Consolas" w:hAnsi="Consolas" w:cs="Consolas"/>
+          <w:color w:val="000000"/>
+          <w:kern w:val="0"/>
+        </w:rPr>
+        <w:t>pizza_sales</w:t>
+      </w:r>
+      <w:proofErr w:type="spellEnd"/>
       <w:r>
         <w:rPr>
           <w:rFonts w:ascii="Consolas" w:hAnsi="Consolas" w:cs="Consolas"/>
@@ -280,6 +312,7 @@
         </w:rPr>
         <w:t>(</w:t>
       </w:r>
+      <w:proofErr w:type="gramStart"/>
       <w:r>
         <w:rPr>
           <w:rFonts w:ascii="Consolas" w:hAnsi="Consolas" w:cs="Consolas"/>
@@ -296,6 +329,8 @@
         </w:rPr>
         <w:t>(</w:t>
       </w:r>
+      <w:proofErr w:type="spellStart"/>
+      <w:proofErr w:type="gramEnd"/>
       <w:r>
         <w:rPr>
           <w:rFonts w:ascii="Consolas" w:hAnsi="Consolas" w:cs="Consolas"/>
@@ -304,6 +339,7 @@
         </w:rPr>
         <w:t>total_price</w:t>
       </w:r>
+      <w:proofErr w:type="spellEnd"/>
       <w:r>
         <w:rPr>
           <w:rFonts w:ascii="Consolas" w:hAnsi="Consolas" w:cs="Consolas"/>
@@ -366,8 +402,18 @@
           <w:color w:val="000000"/>
           <w:kern w:val="0"/>
         </w:rPr>
-        <w:t xml:space="preserve"> order_id</w:t>
-      </w:r>
+        <w:t xml:space="preserve"> </w:t>
+      </w:r>
+      <w:proofErr w:type="spellStart"/>
+      <w:r>
+        <w:rPr>
+          <w:rFonts w:ascii="Consolas" w:hAnsi="Consolas" w:cs="Consolas"/>
+          <w:color w:val="000000"/>
+          <w:kern w:val="0"/>
+        </w:rPr>
+        <w:t>order_id</w:t>
+      </w:r>
+      <w:proofErr w:type="spellEnd"/>
       <w:r>
         <w:rPr>
           <w:rFonts w:ascii="Consolas" w:hAnsi="Consolas" w:cs="Consolas"/>
@@ -398,7 +444,25 @@
           <w:color w:val="000000"/>
           <w:kern w:val="0"/>
         </w:rPr>
-        <w:t xml:space="preserve"> Avg_order_Value </w:t>
+        <w:t xml:space="preserve"> </w:t>
+      </w:r>
+      <w:proofErr w:type="spellStart"/>
+      <w:r>
+        <w:rPr>
+          <w:rFonts w:ascii="Consolas" w:hAnsi="Consolas" w:cs="Consolas"/>
+          <w:color w:val="000000"/>
+          <w:kern w:val="0"/>
+        </w:rPr>
+        <w:t>Avg_order_Value</w:t>
+      </w:r>
+      <w:proofErr w:type="spellEnd"/>
+      <w:r>
+        <w:rPr>
+          <w:rFonts w:ascii="Consolas" w:hAnsi="Consolas" w:cs="Consolas"/>
+          <w:color w:val="000000"/>
+          <w:kern w:val="0"/>
+        </w:rPr>
+        <w:t xml:space="preserve"> </w:t>
       </w:r>
       <w:r>
         <w:rPr>
@@ -414,8 +478,18 @@
           <w:color w:val="000000"/>
           <w:kern w:val="0"/>
         </w:rPr>
-        <w:t xml:space="preserve"> pizza_sales</w:t>
-      </w:r>
+        <w:t xml:space="preserve"> </w:t>
+      </w:r>
+      <w:proofErr w:type="spellStart"/>
+      <w:r>
+        <w:rPr>
+          <w:rFonts w:ascii="Consolas" w:hAnsi="Consolas" w:cs="Consolas"/>
+          <w:color w:val="000000"/>
+          <w:kern w:val="0"/>
+        </w:rPr>
+        <w:t>pizza_sales</w:t>
+      </w:r>
+      <w:proofErr w:type="spellEnd"/>
     </w:p>
     <w:p>
       <w:pPr>
@@ -515,6 +589,7 @@
         </w:rPr>
         <w:t xml:space="preserve"> </w:t>
       </w:r>
+      <w:proofErr w:type="gramStart"/>
       <w:r>
         <w:rPr>
           <w:rFonts w:ascii="Consolas" w:hAnsi="Consolas" w:cs="Consolas"/>
@@ -531,6 +606,7 @@
         </w:rPr>
         <w:t>(</w:t>
       </w:r>
+      <w:proofErr w:type="gramEnd"/>
       <w:r>
         <w:rPr>
           <w:rFonts w:ascii="Consolas" w:hAnsi="Consolas" w:cs="Consolas"/>
@@ -569,7 +645,25 @@
           <w:color w:val="000000"/>
           <w:kern w:val="0"/>
         </w:rPr>
-        <w:t xml:space="preserve"> Total_pizza_sold </w:t>
+        <w:t xml:space="preserve"> </w:t>
+      </w:r>
+      <w:proofErr w:type="spellStart"/>
+      <w:r>
+        <w:rPr>
+          <w:rFonts w:ascii="Consolas" w:hAnsi="Consolas" w:cs="Consolas"/>
+          <w:color w:val="000000"/>
+          <w:kern w:val="0"/>
+        </w:rPr>
+        <w:t>Total_pizza_sold</w:t>
+      </w:r>
+      <w:proofErr w:type="spellEnd"/>
+      <w:r>
+        <w:rPr>
+          <w:rFonts w:ascii="Consolas" w:hAnsi="Consolas" w:cs="Consolas"/>
+          <w:color w:val="000000"/>
+          <w:kern w:val="0"/>
+        </w:rPr>
+        <w:t xml:space="preserve"> </w:t>
       </w:r>
       <w:r>
         <w:rPr>
@@ -585,8 +679,18 @@
           <w:color w:val="000000"/>
           <w:kern w:val="0"/>
         </w:rPr>
-        <w:t xml:space="preserve"> pizza_sales</w:t>
-      </w:r>
+        <w:t xml:space="preserve"> </w:t>
+      </w:r>
+      <w:proofErr w:type="spellStart"/>
+      <w:r>
+        <w:rPr>
+          <w:rFonts w:ascii="Consolas" w:hAnsi="Consolas" w:cs="Consolas"/>
+          <w:color w:val="000000"/>
+          <w:kern w:val="0"/>
+        </w:rPr>
+        <w:t>pizza_sales</w:t>
+      </w:r>
+      <w:proofErr w:type="spellEnd"/>
     </w:p>
     <w:p>
       <w:pPr>
@@ -693,6 +797,7 @@
         </w:rPr>
         <w:t xml:space="preserve"> </w:t>
       </w:r>
+      <w:proofErr w:type="gramStart"/>
       <w:r>
         <w:rPr>
           <w:rFonts w:ascii="Consolas" w:hAnsi="Consolas" w:cs="Consolas"/>
@@ -709,6 +814,7 @@
         </w:rPr>
         <w:t>(</w:t>
       </w:r>
+      <w:proofErr w:type="gramEnd"/>
       <w:r>
         <w:rPr>
           <w:rFonts w:ascii="Consolas" w:hAnsi="Consolas" w:cs="Consolas"/>
@@ -725,6 +831,7 @@
         </w:rPr>
         <w:t xml:space="preserve"> </w:t>
       </w:r>
+      <w:proofErr w:type="spellStart"/>
       <w:r>
         <w:rPr>
           <w:rFonts w:ascii="Consolas" w:hAnsi="Consolas" w:cs="Consolas"/>
@@ -733,6 +840,7 @@
         </w:rPr>
         <w:t>order_id</w:t>
       </w:r>
+      <w:proofErr w:type="spellEnd"/>
       <w:r>
         <w:rPr>
           <w:rFonts w:ascii="Consolas" w:hAnsi="Consolas" w:cs="Consolas"/>
@@ -763,7 +871,25 @@
           <w:color w:val="000000"/>
           <w:kern w:val="0"/>
         </w:rPr>
-        <w:t xml:space="preserve"> Total_Orders </w:t>
+        <w:t xml:space="preserve"> </w:t>
+      </w:r>
+      <w:proofErr w:type="spellStart"/>
+      <w:r>
+        <w:rPr>
+          <w:rFonts w:ascii="Consolas" w:hAnsi="Consolas" w:cs="Consolas"/>
+          <w:color w:val="000000"/>
+          <w:kern w:val="0"/>
+        </w:rPr>
+        <w:t>Total_Orders</w:t>
+      </w:r>
+      <w:proofErr w:type="spellEnd"/>
+      <w:r>
+        <w:rPr>
+          <w:rFonts w:ascii="Consolas" w:hAnsi="Consolas" w:cs="Consolas"/>
+          <w:color w:val="000000"/>
+          <w:kern w:val="0"/>
+        </w:rPr>
+        <w:t xml:space="preserve"> </w:t>
       </w:r>
       <w:r>
         <w:rPr>
@@ -779,8 +905,18 @@
           <w:color w:val="000000"/>
           <w:kern w:val="0"/>
         </w:rPr>
-        <w:t xml:space="preserve"> pizza_sales</w:t>
-      </w:r>
+        <w:t xml:space="preserve"> </w:t>
+      </w:r>
+      <w:proofErr w:type="spellStart"/>
+      <w:r>
+        <w:rPr>
+          <w:rFonts w:ascii="Consolas" w:hAnsi="Consolas" w:cs="Consolas"/>
+          <w:color w:val="000000"/>
+          <w:kern w:val="0"/>
+        </w:rPr>
+        <w:t>pizza_sales</w:t>
+      </w:r>
+      <w:proofErr w:type="spellEnd"/>
     </w:p>
     <w:p>
       <w:pPr>
@@ -922,6 +1058,7 @@
         </w:rPr>
         <w:t>(</w:t>
       </w:r>
+      <w:proofErr w:type="gramStart"/>
       <w:r>
         <w:rPr>
           <w:rFonts w:ascii="Consolas" w:hAnsi="Consolas" w:cs="Consolas"/>
@@ -938,6 +1075,7 @@
         </w:rPr>
         <w:t>(</w:t>
       </w:r>
+      <w:proofErr w:type="gramEnd"/>
       <w:r>
         <w:rPr>
           <w:rFonts w:ascii="Consolas" w:hAnsi="Consolas" w:cs="Consolas"/>
@@ -1063,6 +1201,7 @@
           <w:kern w:val="0"/>
         </w:rPr>
       </w:pPr>
+      <w:proofErr w:type="gramStart"/>
       <w:r>
         <w:rPr>
           <w:rFonts w:ascii="Consolas" w:hAnsi="Consolas" w:cs="Consolas"/>
@@ -1079,6 +1218,7 @@
         </w:rPr>
         <w:t>(</w:t>
       </w:r>
+      <w:proofErr w:type="gramEnd"/>
       <w:r>
         <w:rPr>
           <w:rFonts w:ascii="Consolas" w:hAnsi="Consolas" w:cs="Consolas"/>
@@ -1111,6 +1251,7 @@
         </w:rPr>
         <w:t xml:space="preserve"> </w:t>
       </w:r>
+      <w:proofErr w:type="spellStart"/>
       <w:r>
         <w:rPr>
           <w:rFonts w:ascii="Consolas" w:hAnsi="Consolas" w:cs="Consolas"/>
@@ -1119,6 +1260,7 @@
         </w:rPr>
         <w:t>order_id</w:t>
       </w:r>
+      <w:proofErr w:type="spellEnd"/>
       <w:r>
         <w:rPr>
           <w:rFonts w:ascii="Consolas" w:hAnsi="Consolas" w:cs="Consolas"/>
@@ -1300,8 +1442,18 @@
           <w:color w:val="000000"/>
           <w:kern w:val="0"/>
         </w:rPr>
-        <w:t xml:space="preserve"> Avg_Pizzas_per_order</w:t>
-      </w:r>
+        <w:t xml:space="preserve"> </w:t>
+      </w:r>
+      <w:proofErr w:type="spellStart"/>
+      <w:r>
+        <w:rPr>
+          <w:rFonts w:ascii="Consolas" w:hAnsi="Consolas" w:cs="Consolas"/>
+          <w:color w:val="000000"/>
+          <w:kern w:val="0"/>
+        </w:rPr>
+        <w:t>Avg_Pizzas_per_order</w:t>
+      </w:r>
+      <w:proofErr w:type="spellEnd"/>
     </w:p>
     <w:p>
       <w:pPr>
@@ -1326,8 +1478,18 @@
           <w:color w:val="000000"/>
           <w:kern w:val="0"/>
         </w:rPr>
-        <w:t xml:space="preserve"> pizza_sales</w:t>
-      </w:r>
+        <w:t xml:space="preserve"> </w:t>
+      </w:r>
+      <w:proofErr w:type="spellStart"/>
+      <w:r>
+        <w:rPr>
+          <w:rFonts w:ascii="Consolas" w:hAnsi="Consolas" w:cs="Consolas"/>
+          <w:color w:val="000000"/>
+          <w:kern w:val="0"/>
+        </w:rPr>
+        <w:t>pizza_sales</w:t>
+      </w:r>
+      <w:proofErr w:type="spellEnd"/>
     </w:p>
     <w:p>
       <w:pPr>
@@ -1436,6 +1598,7 @@
         </w:rPr>
         <w:t xml:space="preserve"> </w:t>
       </w:r>
+      <w:proofErr w:type="gramStart"/>
       <w:r>
         <w:rPr>
           <w:rFonts w:ascii="Consolas" w:hAnsi="Consolas" w:cs="Consolas"/>
@@ -1452,6 +1615,7 @@
         </w:rPr>
         <w:t>(</w:t>
       </w:r>
+      <w:proofErr w:type="gramEnd"/>
       <w:r>
         <w:rPr>
           <w:rFonts w:ascii="Consolas" w:hAnsi="Consolas" w:cs="Consolas"/>
@@ -1474,8 +1638,18 @@
           <w:color w:val="000000"/>
           <w:kern w:val="0"/>
         </w:rPr>
-        <w:t xml:space="preserve"> order_date</w:t>
-      </w:r>
+        <w:t xml:space="preserve"> </w:t>
+      </w:r>
+      <w:proofErr w:type="spellStart"/>
+      <w:r>
+        <w:rPr>
+          <w:rFonts w:ascii="Consolas" w:hAnsi="Consolas" w:cs="Consolas"/>
+          <w:color w:val="000000"/>
+          <w:kern w:val="0"/>
+        </w:rPr>
+        <w:t>order_date</w:t>
+      </w:r>
+      <w:proofErr w:type="spellEnd"/>
       <w:r>
         <w:rPr>
           <w:rFonts w:ascii="Consolas" w:hAnsi="Consolas" w:cs="Consolas"/>
@@ -1506,8 +1680,18 @@
           <w:color w:val="000000"/>
           <w:kern w:val="0"/>
         </w:rPr>
-        <w:t xml:space="preserve"> order_day</w:t>
-      </w:r>
+        <w:t xml:space="preserve"> </w:t>
+      </w:r>
+      <w:proofErr w:type="spellStart"/>
+      <w:r>
+        <w:rPr>
+          <w:rFonts w:ascii="Consolas" w:hAnsi="Consolas" w:cs="Consolas"/>
+          <w:color w:val="000000"/>
+          <w:kern w:val="0"/>
+        </w:rPr>
+        <w:t>order_day</w:t>
+      </w:r>
+      <w:proofErr w:type="spellEnd"/>
       <w:r>
         <w:rPr>
           <w:rFonts w:ascii="Consolas" w:hAnsi="Consolas" w:cs="Consolas"/>
@@ -1554,8 +1738,18 @@
           <w:color w:val="000000"/>
           <w:kern w:val="0"/>
         </w:rPr>
-        <w:t xml:space="preserve"> order_id</w:t>
-      </w:r>
+        <w:t xml:space="preserve"> </w:t>
+      </w:r>
+      <w:proofErr w:type="spellStart"/>
+      <w:r>
+        <w:rPr>
+          <w:rFonts w:ascii="Consolas" w:hAnsi="Consolas" w:cs="Consolas"/>
+          <w:color w:val="000000"/>
+          <w:kern w:val="0"/>
+        </w:rPr>
+        <w:t>order_id</w:t>
+      </w:r>
+      <w:proofErr w:type="spellEnd"/>
       <w:r>
         <w:rPr>
           <w:rFonts w:ascii="Consolas" w:hAnsi="Consolas" w:cs="Consolas"/>
@@ -1586,7 +1780,25 @@
           <w:color w:val="000000"/>
           <w:kern w:val="0"/>
         </w:rPr>
-        <w:t xml:space="preserve"> total_orders </w:t>
+        <w:t xml:space="preserve"> </w:t>
+      </w:r>
+      <w:proofErr w:type="spellStart"/>
+      <w:r>
+        <w:rPr>
+          <w:rFonts w:ascii="Consolas" w:hAnsi="Consolas" w:cs="Consolas"/>
+          <w:color w:val="000000"/>
+          <w:kern w:val="0"/>
+        </w:rPr>
+        <w:t>total_orders</w:t>
+      </w:r>
+      <w:proofErr w:type="spellEnd"/>
+      <w:r>
+        <w:rPr>
+          <w:rFonts w:ascii="Consolas" w:hAnsi="Consolas" w:cs="Consolas"/>
+          <w:color w:val="000000"/>
+          <w:kern w:val="0"/>
+        </w:rPr>
+        <w:t xml:space="preserve"> </w:t>
       </w:r>
     </w:p>
     <w:p>
@@ -1615,8 +1827,18 @@
           <w:color w:val="000000"/>
           <w:kern w:val="0"/>
         </w:rPr>
-        <w:t xml:space="preserve"> pizza_sales</w:t>
-      </w:r>
+        <w:t xml:space="preserve"> </w:t>
+      </w:r>
+      <w:proofErr w:type="spellStart"/>
+      <w:r>
+        <w:rPr>
+          <w:rFonts w:ascii="Consolas" w:hAnsi="Consolas" w:cs="Consolas"/>
+          <w:color w:val="000000"/>
+          <w:kern w:val="0"/>
+        </w:rPr>
+        <w:t>pizza_sales</w:t>
+      </w:r>
+      <w:proofErr w:type="spellEnd"/>
     </w:p>
     <w:p>
       <w:pPr>
@@ -1662,6 +1884,7 @@
         </w:rPr>
         <w:t xml:space="preserve"> </w:t>
       </w:r>
+      <w:proofErr w:type="gramStart"/>
       <w:r>
         <w:rPr>
           <w:rFonts w:ascii="Consolas" w:hAnsi="Consolas" w:cs="Consolas"/>
@@ -1678,6 +1901,7 @@
         </w:rPr>
         <w:t>(</w:t>
       </w:r>
+      <w:proofErr w:type="gramEnd"/>
       <w:r>
         <w:rPr>
           <w:rFonts w:ascii="Consolas" w:hAnsi="Consolas" w:cs="Consolas"/>
@@ -1700,8 +1924,18 @@
           <w:color w:val="000000"/>
           <w:kern w:val="0"/>
         </w:rPr>
-        <w:t xml:space="preserve"> order_date</w:t>
-      </w:r>
+        <w:t xml:space="preserve"> </w:t>
+      </w:r>
+      <w:proofErr w:type="spellStart"/>
+      <w:r>
+        <w:rPr>
+          <w:rFonts w:ascii="Consolas" w:hAnsi="Consolas" w:cs="Consolas"/>
+          <w:color w:val="000000"/>
+          <w:kern w:val="0"/>
+        </w:rPr>
+        <w:t>order_date</w:t>
+      </w:r>
+      <w:proofErr w:type="spellEnd"/>
       <w:r>
         <w:rPr>
           <w:rFonts w:ascii="Consolas" w:hAnsi="Consolas" w:cs="Consolas"/>
@@ -1878,6 +2112,7 @@
         </w:rPr>
         <w:t xml:space="preserve"> </w:t>
       </w:r>
+      <w:proofErr w:type="gramStart"/>
       <w:r>
         <w:rPr>
           <w:rFonts w:ascii="Consolas" w:hAnsi="Consolas" w:cs="Consolas"/>
@@ -1894,6 +2129,7 @@
         </w:rPr>
         <w:t>(</w:t>
       </w:r>
+      <w:proofErr w:type="gramEnd"/>
       <w:r>
         <w:rPr>
           <w:rFonts w:ascii="Consolas" w:hAnsi="Consolas" w:cs="Consolas"/>
@@ -1916,8 +2152,18 @@
           <w:color w:val="000000"/>
           <w:kern w:val="0"/>
         </w:rPr>
-        <w:t xml:space="preserve"> order_date</w:t>
-      </w:r>
+        <w:t xml:space="preserve"> </w:t>
+      </w:r>
+      <w:proofErr w:type="spellStart"/>
+      <w:r>
+        <w:rPr>
+          <w:rFonts w:ascii="Consolas" w:hAnsi="Consolas" w:cs="Consolas"/>
+          <w:color w:val="000000"/>
+          <w:kern w:val="0"/>
+        </w:rPr>
+        <w:t>order_date</w:t>
+      </w:r>
+      <w:proofErr w:type="spellEnd"/>
       <w:r>
         <w:rPr>
           <w:rFonts w:ascii="Consolas" w:hAnsi="Consolas" w:cs="Consolas"/>
@@ -1948,8 +2194,18 @@
           <w:color w:val="000000"/>
           <w:kern w:val="0"/>
         </w:rPr>
-        <w:t xml:space="preserve"> Month_Name</w:t>
-      </w:r>
+        <w:t xml:space="preserve"> </w:t>
+      </w:r>
+      <w:proofErr w:type="spellStart"/>
+      <w:r>
+        <w:rPr>
+          <w:rFonts w:ascii="Consolas" w:hAnsi="Consolas" w:cs="Consolas"/>
+          <w:color w:val="000000"/>
+          <w:kern w:val="0"/>
+        </w:rPr>
+        <w:t>Month_Name</w:t>
+      </w:r>
+      <w:proofErr w:type="spellEnd"/>
       <w:r>
         <w:rPr>
           <w:rFonts w:ascii="Consolas" w:hAnsi="Consolas" w:cs="Consolas"/>
@@ -1996,8 +2252,18 @@
           <w:color w:val="000000"/>
           <w:kern w:val="0"/>
         </w:rPr>
-        <w:t xml:space="preserve"> order_id</w:t>
-      </w:r>
+        <w:t xml:space="preserve"> </w:t>
+      </w:r>
+      <w:proofErr w:type="spellStart"/>
+      <w:r>
+        <w:rPr>
+          <w:rFonts w:ascii="Consolas" w:hAnsi="Consolas" w:cs="Consolas"/>
+          <w:color w:val="000000"/>
+          <w:kern w:val="0"/>
+        </w:rPr>
+        <w:t>order_id</w:t>
+      </w:r>
+      <w:proofErr w:type="spellEnd"/>
       <w:r>
         <w:rPr>
           <w:rFonts w:ascii="Consolas" w:hAnsi="Consolas" w:cs="Consolas"/>
@@ -2028,8 +2294,18 @@
           <w:color w:val="000000"/>
           <w:kern w:val="0"/>
         </w:rPr>
-        <w:t xml:space="preserve"> Total_Orders</w:t>
-      </w:r>
+        <w:t xml:space="preserve"> </w:t>
+      </w:r>
+      <w:proofErr w:type="spellStart"/>
+      <w:r>
+        <w:rPr>
+          <w:rFonts w:ascii="Consolas" w:hAnsi="Consolas" w:cs="Consolas"/>
+          <w:color w:val="000000"/>
+          <w:kern w:val="0"/>
+        </w:rPr>
+        <w:t>Total_Orders</w:t>
+      </w:r>
+      <w:proofErr w:type="spellEnd"/>
     </w:p>
     <w:p>
       <w:pPr>
@@ -2057,8 +2333,18 @@
           <w:color w:val="000000"/>
           <w:kern w:val="0"/>
         </w:rPr>
-        <w:t xml:space="preserve"> pizza_sales</w:t>
-      </w:r>
+        <w:t xml:space="preserve"> </w:t>
+      </w:r>
+      <w:proofErr w:type="spellStart"/>
+      <w:r>
+        <w:rPr>
+          <w:rFonts w:ascii="Consolas" w:hAnsi="Consolas" w:cs="Consolas"/>
+          <w:color w:val="000000"/>
+          <w:kern w:val="0"/>
+        </w:rPr>
+        <w:t>pizza_sales</w:t>
+      </w:r>
+      <w:proofErr w:type="spellEnd"/>
     </w:p>
     <w:p>
       <w:pPr>
@@ -2104,6 +2390,7 @@
         </w:rPr>
         <w:t xml:space="preserve"> </w:t>
       </w:r>
+      <w:proofErr w:type="gramStart"/>
       <w:r>
         <w:rPr>
           <w:rFonts w:ascii="Consolas" w:hAnsi="Consolas" w:cs="Consolas"/>
@@ -2120,6 +2407,7 @@
         </w:rPr>
         <w:t>(</w:t>
       </w:r>
+      <w:proofErr w:type="gramEnd"/>
       <w:r>
         <w:rPr>
           <w:rFonts w:ascii="Consolas" w:hAnsi="Consolas" w:cs="Consolas"/>
@@ -2142,8 +2430,18 @@
           <w:color w:val="000000"/>
           <w:kern w:val="0"/>
         </w:rPr>
-        <w:t xml:space="preserve"> order_date</w:t>
-      </w:r>
+        <w:t xml:space="preserve"> </w:t>
+      </w:r>
+      <w:proofErr w:type="spellStart"/>
+      <w:r>
+        <w:rPr>
+          <w:rFonts w:ascii="Consolas" w:hAnsi="Consolas" w:cs="Consolas"/>
+          <w:color w:val="000000"/>
+          <w:kern w:val="0"/>
+        </w:rPr>
+        <w:t>order_date</w:t>
+      </w:r>
+      <w:proofErr w:type="spellEnd"/>
       <w:r>
         <w:rPr>
           <w:rFonts w:ascii="Consolas" w:hAnsi="Consolas" w:cs="Consolas"/>
@@ -2321,8 +2619,18 @@
           <w:color w:val="000000"/>
           <w:kern w:val="0"/>
         </w:rPr>
-        <w:t xml:space="preserve"> pizza_category</w:t>
-      </w:r>
+        <w:t xml:space="preserve"> </w:t>
+      </w:r>
+      <w:proofErr w:type="spellStart"/>
+      <w:r>
+        <w:rPr>
+          <w:rFonts w:ascii="Consolas" w:hAnsi="Consolas" w:cs="Consolas"/>
+          <w:color w:val="000000"/>
+          <w:kern w:val="0"/>
+        </w:rPr>
+        <w:t>pizza_category</w:t>
+      </w:r>
+      <w:proofErr w:type="spellEnd"/>
       <w:r>
         <w:rPr>
           <w:rFonts w:ascii="Consolas" w:hAnsi="Consolas" w:cs="Consolas"/>
@@ -2355,6 +2663,7 @@
         </w:rPr>
         <w:t>(</w:t>
       </w:r>
+      <w:proofErr w:type="gramStart"/>
       <w:r>
         <w:rPr>
           <w:rFonts w:ascii="Consolas" w:hAnsi="Consolas" w:cs="Consolas"/>
@@ -2371,6 +2680,8 @@
         </w:rPr>
         <w:t>(</w:t>
       </w:r>
+      <w:proofErr w:type="spellStart"/>
+      <w:proofErr w:type="gramEnd"/>
       <w:r>
         <w:rPr>
           <w:rFonts w:ascii="Consolas" w:hAnsi="Consolas" w:cs="Consolas"/>
@@ -2379,6 +2690,7 @@
         </w:rPr>
         <w:t>total_price</w:t>
       </w:r>
+      <w:proofErr w:type="spellEnd"/>
       <w:r>
         <w:rPr>
           <w:rFonts w:ascii="Consolas" w:hAnsi="Consolas" w:cs="Consolas"/>
@@ -2481,8 +2793,18 @@
           <w:color w:val="000000"/>
           <w:kern w:val="0"/>
         </w:rPr>
-        <w:t xml:space="preserve"> total_revenue</w:t>
-      </w:r>
+        <w:t xml:space="preserve"> </w:t>
+      </w:r>
+      <w:proofErr w:type="spellStart"/>
+      <w:r>
+        <w:rPr>
+          <w:rFonts w:ascii="Consolas" w:hAnsi="Consolas" w:cs="Consolas"/>
+          <w:color w:val="000000"/>
+          <w:kern w:val="0"/>
+        </w:rPr>
+        <w:t>total_revenue</w:t>
+      </w:r>
+      <w:proofErr w:type="spellEnd"/>
       <w:r>
         <w:rPr>
           <w:rFonts w:ascii="Consolas" w:hAnsi="Consolas" w:cs="Consolas"/>
@@ -2520,6 +2842,7 @@
         </w:rPr>
         <w:t>(</w:t>
       </w:r>
+      <w:proofErr w:type="gramStart"/>
       <w:r>
         <w:rPr>
           <w:rFonts w:ascii="Consolas" w:hAnsi="Consolas" w:cs="Consolas"/>
@@ -2536,6 +2859,8 @@
         </w:rPr>
         <w:t>(</w:t>
       </w:r>
+      <w:proofErr w:type="spellStart"/>
+      <w:proofErr w:type="gramEnd"/>
       <w:r>
         <w:rPr>
           <w:rFonts w:ascii="Consolas" w:hAnsi="Consolas" w:cs="Consolas"/>
@@ -2544,6 +2869,7 @@
         </w:rPr>
         <w:t>total_price</w:t>
       </w:r>
+      <w:proofErr w:type="spellEnd"/>
       <w:r>
         <w:rPr>
           <w:rFonts w:ascii="Consolas" w:hAnsi="Consolas" w:cs="Consolas"/>
@@ -2632,6 +2958,7 @@
         </w:rPr>
         <w:t>(</w:t>
       </w:r>
+      <w:proofErr w:type="spellStart"/>
       <w:r>
         <w:rPr>
           <w:rFonts w:ascii="Consolas" w:hAnsi="Consolas" w:cs="Consolas"/>
@@ -2640,6 +2967,7 @@
         </w:rPr>
         <w:t>total_price</w:t>
       </w:r>
+      <w:proofErr w:type="spellEnd"/>
       <w:r>
         <w:rPr>
           <w:rFonts w:ascii="Consolas" w:hAnsi="Consolas" w:cs="Consolas"/>
@@ -2670,8 +2998,18 @@
           <w:color w:val="000000"/>
           <w:kern w:val="0"/>
         </w:rPr>
-        <w:t xml:space="preserve"> pizza_sales</w:t>
-      </w:r>
+        <w:t xml:space="preserve"> </w:t>
+      </w:r>
+      <w:proofErr w:type="spellStart"/>
+      <w:r>
+        <w:rPr>
+          <w:rFonts w:ascii="Consolas" w:hAnsi="Consolas" w:cs="Consolas"/>
+          <w:color w:val="000000"/>
+          <w:kern w:val="0"/>
+        </w:rPr>
+        <w:t>pizza_sales</w:t>
+      </w:r>
+      <w:proofErr w:type="spellEnd"/>
       <w:r>
         <w:rPr>
           <w:rFonts w:ascii="Consolas" w:hAnsi="Consolas" w:cs="Consolas"/>
@@ -2803,8 +3141,18 @@
           <w:color w:val="000000"/>
           <w:kern w:val="0"/>
         </w:rPr>
-        <w:t xml:space="preserve"> pizza_sales</w:t>
-      </w:r>
+        <w:t xml:space="preserve"> </w:t>
+      </w:r>
+      <w:proofErr w:type="spellStart"/>
+      <w:r>
+        <w:rPr>
+          <w:rFonts w:ascii="Consolas" w:hAnsi="Consolas" w:cs="Consolas"/>
+          <w:color w:val="000000"/>
+          <w:kern w:val="0"/>
+        </w:rPr>
+        <w:t>pizza_sales</w:t>
+      </w:r>
+      <w:proofErr w:type="spellEnd"/>
     </w:p>
     <w:p>
       <w:pPr>
@@ -2845,8 +3193,18 @@
           <w:color w:val="000000"/>
           <w:kern w:val="0"/>
         </w:rPr>
-        <w:t xml:space="preserve"> pizza_category</w:t>
-      </w:r>
+        <w:t xml:space="preserve"> </w:t>
+      </w:r>
+      <w:proofErr w:type="spellStart"/>
+      <w:r>
+        <w:rPr>
+          <w:rFonts w:ascii="Consolas" w:hAnsi="Consolas" w:cs="Consolas"/>
+          <w:color w:val="000000"/>
+          <w:kern w:val="0"/>
+        </w:rPr>
+        <w:t>pizza_category</w:t>
+      </w:r>
+      <w:proofErr w:type="spellEnd"/>
     </w:p>
     <w:p>
       <w:pPr>
@@ -2991,8 +3349,18 @@
           <w:color w:val="000000"/>
           <w:kern w:val="0"/>
         </w:rPr>
-        <w:t xml:space="preserve"> pizza_size</w:t>
-      </w:r>
+        <w:t xml:space="preserve"> </w:t>
+      </w:r>
+      <w:proofErr w:type="spellStart"/>
+      <w:r>
+        <w:rPr>
+          <w:rFonts w:ascii="Consolas" w:hAnsi="Consolas" w:cs="Consolas"/>
+          <w:color w:val="000000"/>
+          <w:kern w:val="0"/>
+        </w:rPr>
+        <w:t>pizza_size</w:t>
+      </w:r>
+      <w:proofErr w:type="spellEnd"/>
       <w:r>
         <w:rPr>
           <w:rFonts w:ascii="Consolas" w:hAnsi="Consolas" w:cs="Consolas"/>
@@ -3025,6 +3393,7 @@
         </w:rPr>
         <w:t>(</w:t>
       </w:r>
+      <w:proofErr w:type="gramStart"/>
       <w:r>
         <w:rPr>
           <w:rFonts w:ascii="Consolas" w:hAnsi="Consolas" w:cs="Consolas"/>
@@ -3041,6 +3410,8 @@
         </w:rPr>
         <w:t>(</w:t>
       </w:r>
+      <w:proofErr w:type="spellStart"/>
+      <w:proofErr w:type="gramEnd"/>
       <w:r>
         <w:rPr>
           <w:rFonts w:ascii="Consolas" w:hAnsi="Consolas" w:cs="Consolas"/>
@@ -3049,6 +3420,7 @@
         </w:rPr>
         <w:t>total_price</w:t>
       </w:r>
+      <w:proofErr w:type="spellEnd"/>
       <w:r>
         <w:rPr>
           <w:rFonts w:ascii="Consolas" w:hAnsi="Consolas" w:cs="Consolas"/>
@@ -3151,8 +3523,18 @@
           <w:color w:val="000000"/>
           <w:kern w:val="0"/>
         </w:rPr>
-        <w:t xml:space="preserve"> total_revenue</w:t>
-      </w:r>
+        <w:t xml:space="preserve"> </w:t>
+      </w:r>
+      <w:proofErr w:type="spellStart"/>
+      <w:r>
+        <w:rPr>
+          <w:rFonts w:ascii="Consolas" w:hAnsi="Consolas" w:cs="Consolas"/>
+          <w:color w:val="000000"/>
+          <w:kern w:val="0"/>
+        </w:rPr>
+        <w:t>total_revenue</w:t>
+      </w:r>
+      <w:proofErr w:type="spellEnd"/>
       <w:r>
         <w:rPr>
           <w:rFonts w:ascii="Consolas" w:hAnsi="Consolas" w:cs="Consolas"/>
@@ -3190,6 +3572,7 @@
         </w:rPr>
         <w:t>(</w:t>
       </w:r>
+      <w:proofErr w:type="gramStart"/>
       <w:r>
         <w:rPr>
           <w:rFonts w:ascii="Consolas" w:hAnsi="Consolas" w:cs="Consolas"/>
@@ -3206,6 +3589,8 @@
         </w:rPr>
         <w:t>(</w:t>
       </w:r>
+      <w:proofErr w:type="spellStart"/>
+      <w:proofErr w:type="gramEnd"/>
       <w:r>
         <w:rPr>
           <w:rFonts w:ascii="Consolas" w:hAnsi="Consolas" w:cs="Consolas"/>
@@ -3214,6 +3599,7 @@
         </w:rPr>
         <w:t>total_price</w:t>
       </w:r>
+      <w:proofErr w:type="spellEnd"/>
       <w:r>
         <w:rPr>
           <w:rFonts w:ascii="Consolas" w:hAnsi="Consolas" w:cs="Consolas"/>
@@ -3302,6 +3688,7 @@
         </w:rPr>
         <w:t>(</w:t>
       </w:r>
+      <w:proofErr w:type="spellStart"/>
       <w:r>
         <w:rPr>
           <w:rFonts w:ascii="Consolas" w:hAnsi="Consolas" w:cs="Consolas"/>
@@ -3310,6 +3697,7 @@
         </w:rPr>
         <w:t>total_price</w:t>
       </w:r>
+      <w:proofErr w:type="spellEnd"/>
       <w:r>
         <w:rPr>
           <w:rFonts w:ascii="Consolas" w:hAnsi="Consolas" w:cs="Consolas"/>
@@ -3340,8 +3728,18 @@
           <w:color w:val="000000"/>
           <w:kern w:val="0"/>
         </w:rPr>
-        <w:t xml:space="preserve"> pizza_sales</w:t>
-      </w:r>
+        <w:t xml:space="preserve"> </w:t>
+      </w:r>
+      <w:proofErr w:type="spellStart"/>
+      <w:r>
+        <w:rPr>
+          <w:rFonts w:ascii="Consolas" w:hAnsi="Consolas" w:cs="Consolas"/>
+          <w:color w:val="000000"/>
+          <w:kern w:val="0"/>
+        </w:rPr>
+        <w:t>pizza_sales</w:t>
+      </w:r>
+      <w:proofErr w:type="spellEnd"/>
       <w:r>
         <w:rPr>
           <w:rFonts w:ascii="Consolas" w:hAnsi="Consolas" w:cs="Consolas"/>
@@ -3473,8 +3871,18 @@
           <w:color w:val="000000"/>
           <w:kern w:val="0"/>
         </w:rPr>
-        <w:t xml:space="preserve"> pizza_sales</w:t>
-      </w:r>
+        <w:t xml:space="preserve"> </w:t>
+      </w:r>
+      <w:proofErr w:type="spellStart"/>
+      <w:r>
+        <w:rPr>
+          <w:rFonts w:ascii="Consolas" w:hAnsi="Consolas" w:cs="Consolas"/>
+          <w:color w:val="000000"/>
+          <w:kern w:val="0"/>
+        </w:rPr>
+        <w:t>pizza_sales</w:t>
+      </w:r>
+      <w:proofErr w:type="spellEnd"/>
     </w:p>
     <w:p>
       <w:pPr>
@@ -3518,8 +3926,18 @@
           <w:color w:val="000000"/>
           <w:kern w:val="0"/>
         </w:rPr>
-        <w:t xml:space="preserve"> pizza_size</w:t>
-      </w:r>
+        <w:t xml:space="preserve"> </w:t>
+      </w:r>
+      <w:proofErr w:type="spellStart"/>
+      <w:r>
+        <w:rPr>
+          <w:rFonts w:ascii="Consolas" w:hAnsi="Consolas" w:cs="Consolas"/>
+          <w:color w:val="000000"/>
+          <w:kern w:val="0"/>
+        </w:rPr>
+        <w:t>pizza_size</w:t>
+      </w:r>
+      <w:proofErr w:type="spellEnd"/>
     </w:p>
     <w:p>
       <w:pPr>
@@ -3560,8 +3978,18 @@
           <w:color w:val="000000"/>
           <w:kern w:val="0"/>
         </w:rPr>
-        <w:t xml:space="preserve"> pizza_size</w:t>
-      </w:r>
+        <w:t xml:space="preserve"> </w:t>
+      </w:r>
+      <w:proofErr w:type="spellStart"/>
+      <w:r>
+        <w:rPr>
+          <w:rFonts w:ascii="Consolas" w:hAnsi="Consolas" w:cs="Consolas"/>
+          <w:color w:val="000000"/>
+          <w:kern w:val="0"/>
+        </w:rPr>
+        <w:t>pizza_size</w:t>
+      </w:r>
+      <w:proofErr w:type="spellEnd"/>
     </w:p>
     <w:p>
       <w:pPr>
@@ -3752,98 +4180,124 @@
           <w:sz w:val="19"/>
           <w:szCs w:val="19"/>
         </w:rPr>
-        <w:t xml:space="preserve"> pizza_category</w:t>
-      </w:r>
-      <w:r>
-        <w:rPr>
-          <w:rFonts w:ascii="Consolas" w:hAnsi="Consolas" w:cs="Consolas"/>
-          <w:color w:val="808080"/>
+        <w:t xml:space="preserve"> </w:t>
+      </w:r>
+      <w:proofErr w:type="spellStart"/>
+      <w:r>
+        <w:rPr>
+          <w:rFonts w:ascii="Consolas" w:hAnsi="Consolas" w:cs="Consolas"/>
+          <w:color w:val="000000"/>
           <w:kern w:val="0"/>
           <w:sz w:val="19"/>
           <w:szCs w:val="19"/>
         </w:rPr>
-        <w:t>,</w:t>
-      </w:r>
-      <w:r>
-        <w:rPr>
-          <w:rFonts w:ascii="Consolas" w:hAnsi="Consolas" w:cs="Consolas"/>
-          <w:color w:val="000000"/>
+        <w:t>pizza_category</w:t>
+      </w:r>
+      <w:proofErr w:type="spellEnd"/>
+      <w:r>
+        <w:rPr>
+          <w:rFonts w:ascii="Consolas" w:hAnsi="Consolas" w:cs="Consolas"/>
+          <w:color w:val="808080"/>
           <w:kern w:val="0"/>
           <w:sz w:val="19"/>
           <w:szCs w:val="19"/>
         </w:rPr>
-        <w:t xml:space="preserve"> </w:t>
-      </w:r>
-      <w:r>
-        <w:rPr>
-          <w:rFonts w:ascii="Consolas" w:hAnsi="Consolas" w:cs="Consolas"/>
-          <w:color w:val="FF00FF"/>
+        <w:t>,</w:t>
+      </w:r>
+      <w:r>
+        <w:rPr>
+          <w:rFonts w:ascii="Consolas" w:hAnsi="Consolas" w:cs="Consolas"/>
+          <w:color w:val="000000"/>
           <w:kern w:val="0"/>
           <w:sz w:val="19"/>
           <w:szCs w:val="19"/>
         </w:rPr>
-        <w:t>SUM</w:t>
-      </w:r>
-      <w:r>
-        <w:rPr>
-          <w:rFonts w:ascii="Consolas" w:hAnsi="Consolas" w:cs="Consolas"/>
-          <w:color w:val="808080"/>
+        <w:t xml:space="preserve"> </w:t>
+      </w:r>
+      <w:proofErr w:type="gramStart"/>
+      <w:r>
+        <w:rPr>
+          <w:rFonts w:ascii="Consolas" w:hAnsi="Consolas" w:cs="Consolas"/>
+          <w:color w:val="FF00FF"/>
           <w:kern w:val="0"/>
           <w:sz w:val="19"/>
           <w:szCs w:val="19"/>
         </w:rPr>
-        <w:t>(</w:t>
-      </w:r>
-      <w:r>
-        <w:rPr>
-          <w:rFonts w:ascii="Consolas" w:hAnsi="Consolas" w:cs="Consolas"/>
-          <w:color w:val="000000"/>
+        <w:t>SUM</w:t>
+      </w:r>
+      <w:r>
+        <w:rPr>
+          <w:rFonts w:ascii="Consolas" w:hAnsi="Consolas" w:cs="Consolas"/>
+          <w:color w:val="808080"/>
           <w:kern w:val="0"/>
           <w:sz w:val="19"/>
           <w:szCs w:val="19"/>
         </w:rPr>
-        <w:t>quantity</w:t>
-      </w:r>
-      <w:r>
-        <w:rPr>
-          <w:rFonts w:ascii="Consolas" w:hAnsi="Consolas" w:cs="Consolas"/>
-          <w:color w:val="808080"/>
+        <w:t>(</w:t>
+      </w:r>
+      <w:proofErr w:type="gramEnd"/>
+      <w:r>
+        <w:rPr>
+          <w:rFonts w:ascii="Consolas" w:hAnsi="Consolas" w:cs="Consolas"/>
+          <w:color w:val="000000"/>
           <w:kern w:val="0"/>
           <w:sz w:val="19"/>
           <w:szCs w:val="19"/>
         </w:rPr>
-        <w:t>)</w:t>
-      </w:r>
-      <w:r>
-        <w:rPr>
-          <w:rFonts w:ascii="Consolas" w:hAnsi="Consolas" w:cs="Consolas"/>
-          <w:color w:val="000000"/>
+        <w:t>quantity</w:t>
+      </w:r>
+      <w:r>
+        <w:rPr>
+          <w:rFonts w:ascii="Consolas" w:hAnsi="Consolas" w:cs="Consolas"/>
+          <w:color w:val="808080"/>
           <w:kern w:val="0"/>
           <w:sz w:val="19"/>
           <w:szCs w:val="19"/>
         </w:rPr>
-        <w:t xml:space="preserve"> </w:t>
-      </w:r>
-      <w:r>
-        <w:rPr>
-          <w:rFonts w:ascii="Consolas" w:hAnsi="Consolas" w:cs="Consolas"/>
-          <w:color w:val="0000FF"/>
+        <w:t>)</w:t>
+      </w:r>
+      <w:r>
+        <w:rPr>
+          <w:rFonts w:ascii="Consolas" w:hAnsi="Consolas" w:cs="Consolas"/>
+          <w:color w:val="000000"/>
           <w:kern w:val="0"/>
           <w:sz w:val="19"/>
           <w:szCs w:val="19"/>
         </w:rPr>
-        <w:t>as</w:t>
-      </w:r>
-      <w:r>
-        <w:rPr>
-          <w:rFonts w:ascii="Consolas" w:hAnsi="Consolas" w:cs="Consolas"/>
-          <w:color w:val="000000"/>
+        <w:t xml:space="preserve"> </w:t>
+      </w:r>
+      <w:r>
+        <w:rPr>
+          <w:rFonts w:ascii="Consolas" w:hAnsi="Consolas" w:cs="Consolas"/>
+          <w:color w:val="0000FF"/>
           <w:kern w:val="0"/>
           <w:sz w:val="19"/>
           <w:szCs w:val="19"/>
         </w:rPr>
-        <w:t xml:space="preserve"> Total_Quantity_Sold</w:t>
-      </w:r>
+        <w:t>as</w:t>
+      </w:r>
+      <w:r>
+        <w:rPr>
+          <w:rFonts w:ascii="Consolas" w:hAnsi="Consolas" w:cs="Consolas"/>
+          <w:color w:val="000000"/>
+          <w:kern w:val="0"/>
+          <w:sz w:val="19"/>
+          <w:szCs w:val="19"/>
+        </w:rPr>
+        <w:t xml:space="preserve"> </w:t>
+      </w:r>
+      <w:proofErr w:type="spellStart"/>
+      <w:r>
+        <w:rPr>
+          <w:rFonts w:ascii="Consolas" w:hAnsi="Consolas" w:cs="Consolas"/>
+          <w:color w:val="000000"/>
+          <w:kern w:val="0"/>
+          <w:sz w:val="19"/>
+          <w:szCs w:val="19"/>
+        </w:rPr>
+        <w:t>Total_Quantity_Sold</w:t>
+      </w:r>
+      <w:proofErr w:type="spellEnd"/>
     </w:p>
     <w:p>
       <w:pPr>
@@ -3877,8 +4331,20 @@
           <w:sz w:val="19"/>
           <w:szCs w:val="19"/>
         </w:rPr>
-        <w:t xml:space="preserve"> pizza_sales</w:t>
-      </w:r>
+        <w:t xml:space="preserve"> </w:t>
+      </w:r>
+      <w:proofErr w:type="spellStart"/>
+      <w:r>
+        <w:rPr>
+          <w:rFonts w:ascii="Consolas" w:hAnsi="Consolas" w:cs="Consolas"/>
+          <w:color w:val="000000"/>
+          <w:kern w:val="0"/>
+          <w:sz w:val="19"/>
+          <w:szCs w:val="19"/>
+        </w:rPr>
+        <w:t>pizza_sales</w:t>
+      </w:r>
+      <w:proofErr w:type="spellEnd"/>
     </w:p>
     <w:p>
       <w:pPr>
@@ -3914,6 +4380,7 @@
         </w:rPr>
         <w:t xml:space="preserve"> </w:t>
       </w:r>
+      <w:proofErr w:type="gramStart"/>
       <w:r>
         <w:rPr>
           <w:rFonts w:ascii="Consolas" w:hAnsi="Consolas" w:cs="Consolas"/>
@@ -3934,6 +4401,8 @@
         </w:rPr>
         <w:t>(</w:t>
       </w:r>
+      <w:proofErr w:type="spellStart"/>
+      <w:proofErr w:type="gramEnd"/>
       <w:r>
         <w:rPr>
           <w:rFonts w:ascii="Consolas" w:hAnsi="Consolas" w:cs="Consolas"/>
@@ -3944,6 +4413,7 @@
         </w:rPr>
         <w:t>order_date</w:t>
       </w:r>
+      <w:proofErr w:type="spellEnd"/>
       <w:r>
         <w:rPr>
           <w:rFonts w:ascii="Consolas" w:hAnsi="Consolas" w:cs="Consolas"/>
@@ -4037,57 +4507,91 @@
           <w:sz w:val="19"/>
           <w:szCs w:val="19"/>
         </w:rPr>
-        <w:t xml:space="preserve"> pizza_category</w:t>
-      </w:r>
-    </w:p>
-    <w:p>
-      <w:pPr>
-        <w:spacing w:line="360" w:lineRule="auto"/>
-        <w:rPr>
-          <w:rFonts w:ascii="Consolas" w:hAnsi="Consolas" w:cs="Consolas"/>
-          <w:color w:val="0000FF"/>
-          <w:kern w:val="0"/>
-        </w:rPr>
-      </w:pPr>
-      <w:r>
-        <w:rPr>
-          <w:rFonts w:ascii="Consolas" w:hAnsi="Consolas" w:cs="Consolas"/>
-          <w:color w:val="0000FF"/>
+        <w:t xml:space="preserve"> </w:t>
+      </w:r>
+      <w:proofErr w:type="spellStart"/>
+      <w:r>
+        <w:rPr>
+          <w:rFonts w:ascii="Consolas" w:hAnsi="Consolas" w:cs="Consolas"/>
+          <w:color w:val="000000"/>
           <w:kern w:val="0"/>
           <w:sz w:val="19"/>
           <w:szCs w:val="19"/>
         </w:rPr>
-        <w:t>ORDER</w:t>
-      </w:r>
-      <w:r>
-        <w:rPr>
-          <w:rFonts w:ascii="Consolas" w:hAnsi="Consolas" w:cs="Consolas"/>
-          <w:color w:val="000000"/>
+        <w:t>pizza_category</w:t>
+      </w:r>
+      <w:proofErr w:type="spellEnd"/>
+    </w:p>
+    <w:p>
+      <w:pPr>
+        <w:spacing w:line="360" w:lineRule="auto"/>
+        <w:rPr>
+          <w:rFonts w:ascii="Consolas" w:hAnsi="Consolas" w:cs="Consolas"/>
+          <w:color w:val="0000FF"/>
+          <w:kern w:val="0"/>
+        </w:rPr>
+      </w:pPr>
+      <w:r>
+        <w:rPr>
+          <w:rFonts w:ascii="Consolas" w:hAnsi="Consolas" w:cs="Consolas"/>
+          <w:color w:val="0000FF"/>
           <w:kern w:val="0"/>
           <w:sz w:val="19"/>
           <w:szCs w:val="19"/>
         </w:rPr>
-        <w:t xml:space="preserve"> </w:t>
-      </w:r>
-      <w:r>
-        <w:rPr>
-          <w:rFonts w:ascii="Consolas" w:hAnsi="Consolas" w:cs="Consolas"/>
-          <w:color w:val="0000FF"/>
+        <w:t>ORDER</w:t>
+      </w:r>
+      <w:r>
+        <w:rPr>
+          <w:rFonts w:ascii="Consolas" w:hAnsi="Consolas" w:cs="Consolas"/>
+          <w:color w:val="000000"/>
           <w:kern w:val="0"/>
           <w:sz w:val="19"/>
           <w:szCs w:val="19"/>
         </w:rPr>
-        <w:t>BY</w:t>
-      </w:r>
-      <w:r>
-        <w:rPr>
-          <w:rFonts w:ascii="Consolas" w:hAnsi="Consolas" w:cs="Consolas"/>
-          <w:color w:val="000000"/>
+        <w:t xml:space="preserve"> </w:t>
+      </w:r>
+      <w:r>
+        <w:rPr>
+          <w:rFonts w:ascii="Consolas" w:hAnsi="Consolas" w:cs="Consolas"/>
+          <w:color w:val="0000FF"/>
           <w:kern w:val="0"/>
           <w:sz w:val="19"/>
           <w:szCs w:val="19"/>
         </w:rPr>
-        <w:t xml:space="preserve"> Total_Quantity_Sold </w:t>
+        <w:t>BY</w:t>
+      </w:r>
+      <w:r>
+        <w:rPr>
+          <w:rFonts w:ascii="Consolas" w:hAnsi="Consolas" w:cs="Consolas"/>
+          <w:color w:val="000000"/>
+          <w:kern w:val="0"/>
+          <w:sz w:val="19"/>
+          <w:szCs w:val="19"/>
+        </w:rPr>
+        <w:t xml:space="preserve"> </w:t>
+      </w:r>
+      <w:proofErr w:type="spellStart"/>
+      <w:r>
+        <w:rPr>
+          <w:rFonts w:ascii="Consolas" w:hAnsi="Consolas" w:cs="Consolas"/>
+          <w:color w:val="000000"/>
+          <w:kern w:val="0"/>
+          <w:sz w:val="19"/>
+          <w:szCs w:val="19"/>
+        </w:rPr>
+        <w:t>Total_Quantity_Sold</w:t>
+      </w:r>
+      <w:proofErr w:type="spellEnd"/>
+      <w:r>
+        <w:rPr>
+          <w:rFonts w:ascii="Consolas" w:hAnsi="Consolas" w:cs="Consolas"/>
+          <w:color w:val="000000"/>
+          <w:kern w:val="0"/>
+          <w:sz w:val="19"/>
+          <w:szCs w:val="19"/>
+        </w:rPr>
+        <w:t xml:space="preserve"> </w:t>
       </w:r>
       <w:r>
         <w:rPr>
@@ -4283,8 +4787,18 @@
           <w:color w:val="000000"/>
           <w:kern w:val="0"/>
         </w:rPr>
-        <w:t xml:space="preserve"> 5 pizza_name</w:t>
-      </w:r>
+        <w:t xml:space="preserve"> 5 </w:t>
+      </w:r>
+      <w:proofErr w:type="spellStart"/>
+      <w:r>
+        <w:rPr>
+          <w:rFonts w:ascii="Consolas" w:hAnsi="Consolas" w:cs="Consolas"/>
+          <w:color w:val="000000"/>
+          <w:kern w:val="0"/>
+        </w:rPr>
+        <w:t>pizza_name</w:t>
+      </w:r>
+      <w:proofErr w:type="spellEnd"/>
       <w:r>
         <w:rPr>
           <w:rFonts w:ascii="Consolas" w:hAnsi="Consolas" w:cs="Consolas"/>
@@ -4301,6 +4815,7 @@
         </w:rPr>
         <w:t xml:space="preserve"> </w:t>
       </w:r>
+      <w:proofErr w:type="gramStart"/>
       <w:r>
         <w:rPr>
           <w:rFonts w:ascii="Consolas" w:hAnsi="Consolas" w:cs="Consolas"/>
@@ -4317,6 +4832,8 @@
         </w:rPr>
         <w:t>(</w:t>
       </w:r>
+      <w:proofErr w:type="spellStart"/>
+      <w:proofErr w:type="gramEnd"/>
       <w:r>
         <w:rPr>
           <w:rFonts w:ascii="Consolas" w:hAnsi="Consolas" w:cs="Consolas"/>
@@ -4325,6 +4842,7 @@
         </w:rPr>
         <w:t>total_price</w:t>
       </w:r>
+      <w:proofErr w:type="spellEnd"/>
       <w:r>
         <w:rPr>
           <w:rFonts w:ascii="Consolas" w:hAnsi="Consolas" w:cs="Consolas"/>
@@ -4355,8 +4873,18 @@
           <w:color w:val="000000"/>
           <w:kern w:val="0"/>
         </w:rPr>
-        <w:t xml:space="preserve"> Total_Revenue</w:t>
-      </w:r>
+        <w:t xml:space="preserve"> </w:t>
+      </w:r>
+      <w:proofErr w:type="spellStart"/>
+      <w:r>
+        <w:rPr>
+          <w:rFonts w:ascii="Consolas" w:hAnsi="Consolas" w:cs="Consolas"/>
+          <w:color w:val="000000"/>
+          <w:kern w:val="0"/>
+        </w:rPr>
+        <w:t>Total_Revenue</w:t>
+      </w:r>
+      <w:proofErr w:type="spellEnd"/>
     </w:p>
     <w:p>
       <w:pPr>
@@ -4384,8 +4912,18 @@
           <w:color w:val="000000"/>
           <w:kern w:val="0"/>
         </w:rPr>
-        <w:t xml:space="preserve"> pizza_sales</w:t>
-      </w:r>
+        <w:t xml:space="preserve"> </w:t>
+      </w:r>
+      <w:proofErr w:type="spellStart"/>
+      <w:r>
+        <w:rPr>
+          <w:rFonts w:ascii="Consolas" w:hAnsi="Consolas" w:cs="Consolas"/>
+          <w:color w:val="000000"/>
+          <w:kern w:val="0"/>
+        </w:rPr>
+        <w:t>pizza_sales</w:t>
+      </w:r>
+      <w:proofErr w:type="spellEnd"/>
     </w:p>
     <w:p>
       <w:pPr>
@@ -4429,8 +4967,18 @@
           <w:color w:val="000000"/>
           <w:kern w:val="0"/>
         </w:rPr>
-        <w:t xml:space="preserve"> pizza_name</w:t>
-      </w:r>
+        <w:t xml:space="preserve"> </w:t>
+      </w:r>
+      <w:proofErr w:type="spellStart"/>
+      <w:r>
+        <w:rPr>
+          <w:rFonts w:ascii="Consolas" w:hAnsi="Consolas" w:cs="Consolas"/>
+          <w:color w:val="000000"/>
+          <w:kern w:val="0"/>
+        </w:rPr>
+        <w:t>pizza_name</w:t>
+      </w:r>
+      <w:proofErr w:type="spellEnd"/>
     </w:p>
     <w:p>
       <w:pPr>
@@ -4471,7 +5019,25 @@
           <w:color w:val="000000"/>
           <w:kern w:val="0"/>
         </w:rPr>
-        <w:t xml:space="preserve"> Total_Revenue </w:t>
+        <w:t xml:space="preserve"> </w:t>
+      </w:r>
+      <w:proofErr w:type="spellStart"/>
+      <w:r>
+        <w:rPr>
+          <w:rFonts w:ascii="Consolas" w:hAnsi="Consolas" w:cs="Consolas"/>
+          <w:color w:val="000000"/>
+          <w:kern w:val="0"/>
+        </w:rPr>
+        <w:t>Total_Revenue</w:t>
+      </w:r>
+      <w:proofErr w:type="spellEnd"/>
+      <w:r>
+        <w:rPr>
+          <w:rFonts w:ascii="Consolas" w:hAnsi="Consolas" w:cs="Consolas"/>
+          <w:color w:val="000000"/>
+          <w:kern w:val="0"/>
+        </w:rPr>
+        <w:t xml:space="preserve"> </w:t>
       </w:r>
       <w:r>
         <w:rPr>
@@ -4653,8 +5219,18 @@
           <w:color w:val="000000"/>
           <w:kern w:val="0"/>
         </w:rPr>
-        <w:t xml:space="preserve"> 5 pizza_name</w:t>
-      </w:r>
+        <w:t xml:space="preserve"> 5 </w:t>
+      </w:r>
+      <w:proofErr w:type="spellStart"/>
+      <w:r>
+        <w:rPr>
+          <w:rFonts w:ascii="Consolas" w:hAnsi="Consolas" w:cs="Consolas"/>
+          <w:color w:val="000000"/>
+          <w:kern w:val="0"/>
+        </w:rPr>
+        <w:t>pizza_name</w:t>
+      </w:r>
+      <w:proofErr w:type="spellEnd"/>
       <w:r>
         <w:rPr>
           <w:rFonts w:ascii="Consolas" w:hAnsi="Consolas" w:cs="Consolas"/>
@@ -4671,6 +5247,7 @@
         </w:rPr>
         <w:t xml:space="preserve"> </w:t>
       </w:r>
+      <w:proofErr w:type="gramStart"/>
       <w:r>
         <w:rPr>
           <w:rFonts w:ascii="Consolas" w:hAnsi="Consolas" w:cs="Consolas"/>
@@ -4687,6 +5264,8 @@
         </w:rPr>
         <w:t>(</w:t>
       </w:r>
+      <w:proofErr w:type="spellStart"/>
+      <w:proofErr w:type="gramEnd"/>
       <w:r>
         <w:rPr>
           <w:rFonts w:ascii="Consolas" w:hAnsi="Consolas" w:cs="Consolas"/>
@@ -4695,6 +5274,7 @@
         </w:rPr>
         <w:t>total_price</w:t>
       </w:r>
+      <w:proofErr w:type="spellEnd"/>
       <w:r>
         <w:rPr>
           <w:rFonts w:ascii="Consolas" w:hAnsi="Consolas" w:cs="Consolas"/>
@@ -4725,8 +5305,18 @@
           <w:color w:val="000000"/>
           <w:kern w:val="0"/>
         </w:rPr>
-        <w:t xml:space="preserve"> Total_Revenue</w:t>
-      </w:r>
+        <w:t xml:space="preserve"> </w:t>
+      </w:r>
+      <w:proofErr w:type="spellStart"/>
+      <w:r>
+        <w:rPr>
+          <w:rFonts w:ascii="Consolas" w:hAnsi="Consolas" w:cs="Consolas"/>
+          <w:color w:val="000000"/>
+          <w:kern w:val="0"/>
+        </w:rPr>
+        <w:t>Total_Revenue</w:t>
+      </w:r>
+      <w:proofErr w:type="spellEnd"/>
     </w:p>
     <w:p>
       <w:pPr>
@@ -4754,8 +5344,18 @@
           <w:color w:val="000000"/>
           <w:kern w:val="0"/>
         </w:rPr>
-        <w:t xml:space="preserve"> pizza_sales</w:t>
-      </w:r>
+        <w:t xml:space="preserve"> </w:t>
+      </w:r>
+      <w:proofErr w:type="spellStart"/>
+      <w:r>
+        <w:rPr>
+          <w:rFonts w:ascii="Consolas" w:hAnsi="Consolas" w:cs="Consolas"/>
+          <w:color w:val="000000"/>
+          <w:kern w:val="0"/>
+        </w:rPr>
+        <w:t>pizza_sales</w:t>
+      </w:r>
+      <w:proofErr w:type="spellEnd"/>
     </w:p>
     <w:p>
       <w:pPr>
@@ -4799,8 +5399,18 @@
           <w:color w:val="000000"/>
           <w:kern w:val="0"/>
         </w:rPr>
-        <w:t xml:space="preserve"> pizza_name</w:t>
-      </w:r>
+        <w:t xml:space="preserve"> </w:t>
+      </w:r>
+      <w:proofErr w:type="spellStart"/>
+      <w:r>
+        <w:rPr>
+          <w:rFonts w:ascii="Consolas" w:hAnsi="Consolas" w:cs="Consolas"/>
+          <w:color w:val="000000"/>
+          <w:kern w:val="0"/>
+        </w:rPr>
+        <w:t>pizza_name</w:t>
+      </w:r>
+      <w:proofErr w:type="spellEnd"/>
     </w:p>
     <w:p>
       <w:pPr>
@@ -4841,7 +5451,25 @@
           <w:color w:val="000000"/>
           <w:kern w:val="0"/>
         </w:rPr>
-        <w:t xml:space="preserve"> Total_Revenue </w:t>
+        <w:t xml:space="preserve"> </w:t>
+      </w:r>
+      <w:proofErr w:type="spellStart"/>
+      <w:r>
+        <w:rPr>
+          <w:rFonts w:ascii="Consolas" w:hAnsi="Consolas" w:cs="Consolas"/>
+          <w:color w:val="000000"/>
+          <w:kern w:val="0"/>
+        </w:rPr>
+        <w:t>Total_Revenue</w:t>
+      </w:r>
+      <w:proofErr w:type="spellEnd"/>
+      <w:r>
+        <w:rPr>
+          <w:rFonts w:ascii="Consolas" w:hAnsi="Consolas" w:cs="Consolas"/>
+          <w:color w:val="000000"/>
+          <w:kern w:val="0"/>
+        </w:rPr>
+        <w:t xml:space="preserve"> </w:t>
       </w:r>
       <w:r>
         <w:rPr>
@@ -5015,8 +5643,18 @@
           <w:color w:val="000000"/>
           <w:kern w:val="0"/>
         </w:rPr>
-        <w:t xml:space="preserve"> 5 pizza_name</w:t>
-      </w:r>
+        <w:t xml:space="preserve"> 5 </w:t>
+      </w:r>
+      <w:proofErr w:type="spellStart"/>
+      <w:r>
+        <w:rPr>
+          <w:rFonts w:ascii="Consolas" w:hAnsi="Consolas" w:cs="Consolas"/>
+          <w:color w:val="000000"/>
+          <w:kern w:val="0"/>
+        </w:rPr>
+        <w:t>pizza_name</w:t>
+      </w:r>
+      <w:proofErr w:type="spellEnd"/>
       <w:r>
         <w:rPr>
           <w:rFonts w:ascii="Consolas" w:hAnsi="Consolas" w:cs="Consolas"/>
@@ -5033,6 +5671,7 @@
         </w:rPr>
         <w:t xml:space="preserve"> </w:t>
       </w:r>
+      <w:proofErr w:type="gramStart"/>
       <w:r>
         <w:rPr>
           <w:rFonts w:ascii="Consolas" w:hAnsi="Consolas" w:cs="Consolas"/>
@@ -5049,6 +5688,7 @@
         </w:rPr>
         <w:t>(</w:t>
       </w:r>
+      <w:proofErr w:type="gramEnd"/>
       <w:r>
         <w:rPr>
           <w:rFonts w:ascii="Consolas" w:hAnsi="Consolas" w:cs="Consolas"/>
@@ -5087,8 +5727,18 @@
           <w:color w:val="000000"/>
           <w:kern w:val="0"/>
         </w:rPr>
-        <w:t xml:space="preserve"> Total_Pizza_Sold</w:t>
-      </w:r>
+        <w:t xml:space="preserve"> </w:t>
+      </w:r>
+      <w:proofErr w:type="spellStart"/>
+      <w:r>
+        <w:rPr>
+          <w:rFonts w:ascii="Consolas" w:hAnsi="Consolas" w:cs="Consolas"/>
+          <w:color w:val="000000"/>
+          <w:kern w:val="0"/>
+        </w:rPr>
+        <w:t>Total_Pizza_Sold</w:t>
+      </w:r>
+      <w:proofErr w:type="spellEnd"/>
     </w:p>
     <w:p>
       <w:pPr>
@@ -5116,8 +5766,18 @@
           <w:color w:val="000000"/>
           <w:kern w:val="0"/>
         </w:rPr>
-        <w:t xml:space="preserve"> pizza_sales</w:t>
-      </w:r>
+        <w:t xml:space="preserve"> </w:t>
+      </w:r>
+      <w:proofErr w:type="spellStart"/>
+      <w:r>
+        <w:rPr>
+          <w:rFonts w:ascii="Consolas" w:hAnsi="Consolas" w:cs="Consolas"/>
+          <w:color w:val="000000"/>
+          <w:kern w:val="0"/>
+        </w:rPr>
+        <w:t>pizza_sales</w:t>
+      </w:r>
+      <w:proofErr w:type="spellEnd"/>
     </w:p>
     <w:p>
       <w:pPr>
@@ -5161,8 +5821,18 @@
           <w:color w:val="000000"/>
           <w:kern w:val="0"/>
         </w:rPr>
-        <w:t xml:space="preserve"> pizza_name</w:t>
-      </w:r>
+        <w:t xml:space="preserve"> </w:t>
+      </w:r>
+      <w:proofErr w:type="spellStart"/>
+      <w:r>
+        <w:rPr>
+          <w:rFonts w:ascii="Consolas" w:hAnsi="Consolas" w:cs="Consolas"/>
+          <w:color w:val="000000"/>
+          <w:kern w:val="0"/>
+        </w:rPr>
+        <w:t>pizza_name</w:t>
+      </w:r>
+      <w:proofErr w:type="spellEnd"/>
     </w:p>
     <w:p>
       <w:pPr>
@@ -5203,7 +5873,25 @@
           <w:color w:val="000000"/>
           <w:kern w:val="0"/>
         </w:rPr>
-        <w:t xml:space="preserve"> Total_Pizza_Sold </w:t>
+        <w:t xml:space="preserve"> </w:t>
+      </w:r>
+      <w:proofErr w:type="spellStart"/>
+      <w:r>
+        <w:rPr>
+          <w:rFonts w:ascii="Consolas" w:hAnsi="Consolas" w:cs="Consolas"/>
+          <w:color w:val="000000"/>
+          <w:kern w:val="0"/>
+        </w:rPr>
+        <w:t>Total_Pizza_Sold</w:t>
+      </w:r>
+      <w:proofErr w:type="spellEnd"/>
+      <w:r>
+        <w:rPr>
+          <w:rFonts w:ascii="Consolas" w:hAnsi="Consolas" w:cs="Consolas"/>
+          <w:color w:val="000000"/>
+          <w:kern w:val="0"/>
+        </w:rPr>
+        <w:t xml:space="preserve"> </w:t>
       </w:r>
       <w:r>
         <w:rPr>
@@ -5425,8 +6113,18 @@
           <w:color w:val="000000"/>
           <w:kern w:val="0"/>
         </w:rPr>
-        <w:t xml:space="preserve"> 5 pizza_name</w:t>
-      </w:r>
+        <w:t xml:space="preserve"> 5 </w:t>
+      </w:r>
+      <w:proofErr w:type="spellStart"/>
+      <w:r>
+        <w:rPr>
+          <w:rFonts w:ascii="Consolas" w:hAnsi="Consolas" w:cs="Consolas"/>
+          <w:color w:val="000000"/>
+          <w:kern w:val="0"/>
+        </w:rPr>
+        <w:t>pizza_name</w:t>
+      </w:r>
+      <w:proofErr w:type="spellEnd"/>
       <w:r>
         <w:rPr>
           <w:rFonts w:ascii="Consolas" w:hAnsi="Consolas" w:cs="Consolas"/>
@@ -5443,6 +6141,7 @@
         </w:rPr>
         <w:t xml:space="preserve"> </w:t>
       </w:r>
+      <w:proofErr w:type="gramStart"/>
       <w:r>
         <w:rPr>
           <w:rFonts w:ascii="Consolas" w:hAnsi="Consolas" w:cs="Consolas"/>
@@ -5459,6 +6158,7 @@
         </w:rPr>
         <w:t>(</w:t>
       </w:r>
+      <w:proofErr w:type="gramEnd"/>
       <w:r>
         <w:rPr>
           <w:rFonts w:ascii="Consolas" w:hAnsi="Consolas" w:cs="Consolas"/>
@@ -5497,8 +6197,18 @@
           <w:color w:val="000000"/>
           <w:kern w:val="0"/>
         </w:rPr>
-        <w:t xml:space="preserve"> Total_Pizza_Sold</w:t>
-      </w:r>
+        <w:t xml:space="preserve"> </w:t>
+      </w:r>
+      <w:proofErr w:type="spellStart"/>
+      <w:r>
+        <w:rPr>
+          <w:rFonts w:ascii="Consolas" w:hAnsi="Consolas" w:cs="Consolas"/>
+          <w:color w:val="000000"/>
+          <w:kern w:val="0"/>
+        </w:rPr>
+        <w:t>Total_Pizza_Sold</w:t>
+      </w:r>
+      <w:proofErr w:type="spellEnd"/>
     </w:p>
     <w:p>
       <w:pPr>
@@ -5526,8 +6236,18 @@
           <w:color w:val="000000"/>
           <w:kern w:val="0"/>
         </w:rPr>
-        <w:t xml:space="preserve"> pizza_sales</w:t>
-      </w:r>
+        <w:t xml:space="preserve"> </w:t>
+      </w:r>
+      <w:proofErr w:type="spellStart"/>
+      <w:r>
+        <w:rPr>
+          <w:rFonts w:ascii="Consolas" w:hAnsi="Consolas" w:cs="Consolas"/>
+          <w:color w:val="000000"/>
+          <w:kern w:val="0"/>
+        </w:rPr>
+        <w:t>pizza_sales</w:t>
+      </w:r>
+      <w:proofErr w:type="spellEnd"/>
     </w:p>
     <w:p>
       <w:pPr>
@@ -5571,8 +6291,18 @@
           <w:color w:val="000000"/>
           <w:kern w:val="0"/>
         </w:rPr>
-        <w:t xml:space="preserve"> pizza_name</w:t>
-      </w:r>
+        <w:t xml:space="preserve"> </w:t>
+      </w:r>
+      <w:proofErr w:type="spellStart"/>
+      <w:r>
+        <w:rPr>
+          <w:rFonts w:ascii="Consolas" w:hAnsi="Consolas" w:cs="Consolas"/>
+          <w:color w:val="000000"/>
+          <w:kern w:val="0"/>
+        </w:rPr>
+        <w:t>pizza_name</w:t>
+      </w:r>
+      <w:proofErr w:type="spellEnd"/>
     </w:p>
     <w:p>
       <w:pPr>
@@ -5613,7 +6343,25 @@
           <w:color w:val="000000"/>
           <w:kern w:val="0"/>
         </w:rPr>
-        <w:t xml:space="preserve"> Total_Pizza_Sold </w:t>
+        <w:t xml:space="preserve"> </w:t>
+      </w:r>
+      <w:proofErr w:type="spellStart"/>
+      <w:r>
+        <w:rPr>
+          <w:rFonts w:ascii="Consolas" w:hAnsi="Consolas" w:cs="Consolas"/>
+          <w:color w:val="000000"/>
+          <w:kern w:val="0"/>
+        </w:rPr>
+        <w:t>Total_Pizza_Sold</w:t>
+      </w:r>
+      <w:proofErr w:type="spellEnd"/>
+      <w:r>
+        <w:rPr>
+          <w:rFonts w:ascii="Consolas" w:hAnsi="Consolas" w:cs="Consolas"/>
+          <w:color w:val="000000"/>
+          <w:kern w:val="0"/>
+        </w:rPr>
+        <w:t xml:space="preserve"> </w:t>
       </w:r>
       <w:r>
         <w:rPr>
@@ -5867,8 +6615,18 @@
           <w:color w:val="000000"/>
           <w:kern w:val="0"/>
         </w:rPr>
-        <w:t xml:space="preserve"> 5 pizza_name</w:t>
-      </w:r>
+        <w:t xml:space="preserve"> 5 </w:t>
+      </w:r>
+      <w:proofErr w:type="spellStart"/>
+      <w:r>
+        <w:rPr>
+          <w:rFonts w:ascii="Consolas" w:hAnsi="Consolas" w:cs="Consolas"/>
+          <w:color w:val="000000"/>
+          <w:kern w:val="0"/>
+        </w:rPr>
+        <w:t>pizza_name</w:t>
+      </w:r>
+      <w:proofErr w:type="spellEnd"/>
       <w:r>
         <w:rPr>
           <w:rFonts w:ascii="Consolas" w:hAnsi="Consolas" w:cs="Consolas"/>
@@ -5885,6 +6643,7 @@
         </w:rPr>
         <w:t xml:space="preserve"> </w:t>
       </w:r>
+      <w:proofErr w:type="gramStart"/>
       <w:r>
         <w:rPr>
           <w:rFonts w:ascii="Consolas" w:hAnsi="Consolas" w:cs="Consolas"/>
@@ -5901,6 +6660,7 @@
         </w:rPr>
         <w:t>(</w:t>
       </w:r>
+      <w:proofErr w:type="gramEnd"/>
       <w:r>
         <w:rPr>
           <w:rFonts w:ascii="Consolas" w:hAnsi="Consolas" w:cs="Consolas"/>
@@ -5915,8 +6675,18 @@
           <w:color w:val="000000"/>
           <w:kern w:val="0"/>
         </w:rPr>
-        <w:t xml:space="preserve"> order_id</w:t>
-      </w:r>
+        <w:t xml:space="preserve"> </w:t>
+      </w:r>
+      <w:proofErr w:type="spellStart"/>
+      <w:r>
+        <w:rPr>
+          <w:rFonts w:ascii="Consolas" w:hAnsi="Consolas" w:cs="Consolas"/>
+          <w:color w:val="000000"/>
+          <w:kern w:val="0"/>
+        </w:rPr>
+        <w:t>order_id</w:t>
+      </w:r>
+      <w:proofErr w:type="spellEnd"/>
       <w:r>
         <w:rPr>
           <w:rFonts w:ascii="Consolas" w:hAnsi="Consolas" w:cs="Consolas"/>
@@ -5947,8 +6717,18 @@
           <w:color w:val="000000"/>
           <w:kern w:val="0"/>
         </w:rPr>
-        <w:t xml:space="preserve"> Total_Orders</w:t>
-      </w:r>
+        <w:t xml:space="preserve"> </w:t>
+      </w:r>
+      <w:proofErr w:type="spellStart"/>
+      <w:r>
+        <w:rPr>
+          <w:rFonts w:ascii="Consolas" w:hAnsi="Consolas" w:cs="Consolas"/>
+          <w:color w:val="000000"/>
+          <w:kern w:val="0"/>
+        </w:rPr>
+        <w:t>Total_Orders</w:t>
+      </w:r>
+      <w:proofErr w:type="spellEnd"/>
     </w:p>
     <w:p>
       <w:pPr>
@@ -5976,8 +6756,18 @@
           <w:color w:val="000000"/>
           <w:kern w:val="0"/>
         </w:rPr>
-        <w:t xml:space="preserve"> pizza_sales</w:t>
-      </w:r>
+        <w:t xml:space="preserve"> </w:t>
+      </w:r>
+      <w:proofErr w:type="spellStart"/>
+      <w:r>
+        <w:rPr>
+          <w:rFonts w:ascii="Consolas" w:hAnsi="Consolas" w:cs="Consolas"/>
+          <w:color w:val="000000"/>
+          <w:kern w:val="0"/>
+        </w:rPr>
+        <w:t>pizza_sales</w:t>
+      </w:r>
+      <w:proofErr w:type="spellEnd"/>
     </w:p>
     <w:p>
       <w:pPr>
@@ -6021,8 +6811,18 @@
           <w:color w:val="000000"/>
           <w:kern w:val="0"/>
         </w:rPr>
-        <w:t xml:space="preserve"> pizza_name</w:t>
-      </w:r>
+        <w:t xml:space="preserve"> </w:t>
+      </w:r>
+      <w:proofErr w:type="spellStart"/>
+      <w:r>
+        <w:rPr>
+          <w:rFonts w:ascii="Consolas" w:hAnsi="Consolas" w:cs="Consolas"/>
+          <w:color w:val="000000"/>
+          <w:kern w:val="0"/>
+        </w:rPr>
+        <w:t>pizza_name</w:t>
+      </w:r>
+      <w:proofErr w:type="spellEnd"/>
     </w:p>
     <w:p>
       <w:pPr>
@@ -6066,7 +6866,25 @@
           <w:color w:val="000000"/>
           <w:kern w:val="0"/>
         </w:rPr>
-        <w:t xml:space="preserve"> Total_Orders </w:t>
+        <w:t xml:space="preserve"> </w:t>
+      </w:r>
+      <w:proofErr w:type="spellStart"/>
+      <w:r>
+        <w:rPr>
+          <w:rFonts w:ascii="Consolas" w:hAnsi="Consolas" w:cs="Consolas"/>
+          <w:color w:val="000000"/>
+          <w:kern w:val="0"/>
+        </w:rPr>
+        <w:t>Total_Orders</w:t>
+      </w:r>
+      <w:proofErr w:type="spellEnd"/>
+      <w:r>
+        <w:rPr>
+          <w:rFonts w:ascii="Consolas" w:hAnsi="Consolas" w:cs="Consolas"/>
+          <w:color w:val="000000"/>
+          <w:kern w:val="0"/>
+        </w:rPr>
+        <w:t xml:space="preserve"> </w:t>
       </w:r>
       <w:r>
         <w:rPr>
@@ -6176,6 +6994,7 @@
         </w:rPr>
         <w:t xml:space="preserve">. </w:t>
       </w:r>
+      <w:proofErr w:type="spellStart"/>
       <w:r>
         <w:rPr>
           <w:b/>
@@ -6188,6 +7007,7 @@
         </w:rPr>
         <w:t>Borrom</w:t>
       </w:r>
+      <w:proofErr w:type="spellEnd"/>
       <w:r>
         <w:rPr>
           <w:b/>
@@ -6265,78 +7085,83 @@
           <w:sz w:val="19"/>
           <w:szCs w:val="19"/>
         </w:rPr>
-        <w:t xml:space="preserve"> 5 pizza_name</w:t>
-      </w:r>
-      <w:r>
-        <w:rPr>
-          <w:rFonts w:ascii="Consolas" w:hAnsi="Consolas" w:cs="Consolas"/>
-          <w:color w:val="808080"/>
+        <w:t xml:space="preserve"> 5 </w:t>
+      </w:r>
+      <w:proofErr w:type="spellStart"/>
+      <w:r>
+        <w:rPr>
+          <w:rFonts w:ascii="Consolas" w:hAnsi="Consolas" w:cs="Consolas"/>
+          <w:color w:val="000000"/>
           <w:kern w:val="0"/>
           <w:sz w:val="19"/>
           <w:szCs w:val="19"/>
         </w:rPr>
-        <w:t>,</w:t>
-      </w:r>
-      <w:r>
-        <w:rPr>
-          <w:rFonts w:ascii="Consolas" w:hAnsi="Consolas" w:cs="Consolas"/>
-          <w:color w:val="000000"/>
+        <w:t>pizza_name</w:t>
+      </w:r>
+      <w:proofErr w:type="spellEnd"/>
+      <w:r>
+        <w:rPr>
+          <w:rFonts w:ascii="Consolas" w:hAnsi="Consolas" w:cs="Consolas"/>
+          <w:color w:val="808080"/>
           <w:kern w:val="0"/>
           <w:sz w:val="19"/>
           <w:szCs w:val="19"/>
         </w:rPr>
-        <w:t xml:space="preserve"> </w:t>
-      </w:r>
-      <w:r>
-        <w:rPr>
-          <w:rFonts w:ascii="Consolas" w:hAnsi="Consolas" w:cs="Consolas"/>
-          <w:color w:val="FF00FF"/>
+        <w:t>,</w:t>
+      </w:r>
+      <w:r>
+        <w:rPr>
+          <w:rFonts w:ascii="Consolas" w:hAnsi="Consolas" w:cs="Consolas"/>
+          <w:color w:val="000000"/>
           <w:kern w:val="0"/>
           <w:sz w:val="19"/>
           <w:szCs w:val="19"/>
         </w:rPr>
-        <w:t>COUNT</w:t>
-      </w:r>
-      <w:r>
-        <w:rPr>
-          <w:rFonts w:ascii="Consolas" w:hAnsi="Consolas" w:cs="Consolas"/>
-          <w:color w:val="808080"/>
+        <w:t xml:space="preserve"> </w:t>
+      </w:r>
+      <w:proofErr w:type="gramStart"/>
+      <w:r>
+        <w:rPr>
+          <w:rFonts w:ascii="Consolas" w:hAnsi="Consolas" w:cs="Consolas"/>
+          <w:color w:val="FF00FF"/>
           <w:kern w:val="0"/>
           <w:sz w:val="19"/>
           <w:szCs w:val="19"/>
         </w:rPr>
-        <w:t>(</w:t>
-      </w:r>
-      <w:r>
-        <w:rPr>
-          <w:rFonts w:ascii="Consolas" w:hAnsi="Consolas" w:cs="Consolas"/>
-          <w:color w:val="0000FF"/>
+        <w:t>COUNT</w:t>
+      </w:r>
+      <w:r>
+        <w:rPr>
+          <w:rFonts w:ascii="Consolas" w:hAnsi="Consolas" w:cs="Consolas"/>
+          <w:color w:val="808080"/>
           <w:kern w:val="0"/>
           <w:sz w:val="19"/>
           <w:szCs w:val="19"/>
         </w:rPr>
-        <w:t>DISTINCT</w:t>
-      </w:r>
-      <w:r>
-        <w:rPr>
-          <w:rFonts w:ascii="Consolas" w:hAnsi="Consolas" w:cs="Consolas"/>
-          <w:color w:val="000000"/>
+        <w:t>(</w:t>
+      </w:r>
+      <w:proofErr w:type="gramEnd"/>
+      <w:r>
+        <w:rPr>
+          <w:rFonts w:ascii="Consolas" w:hAnsi="Consolas" w:cs="Consolas"/>
+          <w:color w:val="0000FF"/>
           <w:kern w:val="0"/>
           <w:sz w:val="19"/>
           <w:szCs w:val="19"/>
         </w:rPr>
-        <w:t xml:space="preserve"> order_id</w:t>
-      </w:r>
-      <w:r>
-        <w:rPr>
-          <w:rFonts w:ascii="Consolas" w:hAnsi="Consolas" w:cs="Consolas"/>
-          <w:color w:val="808080"/>
+        <w:t>DISTINCT</w:t>
+      </w:r>
+      <w:r>
+        <w:rPr>
+          <w:rFonts w:ascii="Consolas" w:hAnsi="Consolas" w:cs="Consolas"/>
+          <w:color w:val="000000"/>
           <w:kern w:val="0"/>
           <w:sz w:val="19"/>
           <w:szCs w:val="19"/>
         </w:rPr>
-        <w:t>)</w:t>
-      </w:r>
+        <w:t xml:space="preserve"> </w:t>
+      </w:r>
+      <w:proofErr w:type="spellStart"/>
       <w:r>
         <w:rPr>
           <w:rFonts w:ascii="Consolas" w:hAnsi="Consolas" w:cs="Consolas"/>
@@ -6345,17 +7170,18 @@
           <w:sz w:val="19"/>
           <w:szCs w:val="19"/>
         </w:rPr>
-        <w:t xml:space="preserve"> </w:t>
-      </w:r>
-      <w:r>
-        <w:rPr>
-          <w:rFonts w:ascii="Consolas" w:hAnsi="Consolas" w:cs="Consolas"/>
-          <w:color w:val="0000FF"/>
+        <w:t>order_id</w:t>
+      </w:r>
+      <w:proofErr w:type="spellEnd"/>
+      <w:r>
+        <w:rPr>
+          <w:rFonts w:ascii="Consolas" w:hAnsi="Consolas" w:cs="Consolas"/>
+          <w:color w:val="808080"/>
           <w:kern w:val="0"/>
           <w:sz w:val="19"/>
           <w:szCs w:val="19"/>
         </w:rPr>
-        <w:t>AS</w:t>
+        <w:t>)</w:t>
       </w:r>
       <w:r>
         <w:rPr>
@@ -6365,8 +7191,40 @@
           <w:sz w:val="19"/>
           <w:szCs w:val="19"/>
         </w:rPr>
-        <w:t xml:space="preserve"> Total_Orders</w:t>
-      </w:r>
+        <w:t xml:space="preserve"> </w:t>
+      </w:r>
+      <w:r>
+        <w:rPr>
+          <w:rFonts w:ascii="Consolas" w:hAnsi="Consolas" w:cs="Consolas"/>
+          <w:color w:val="0000FF"/>
+          <w:kern w:val="0"/>
+          <w:sz w:val="19"/>
+          <w:szCs w:val="19"/>
+        </w:rPr>
+        <w:t>AS</w:t>
+      </w:r>
+      <w:r>
+        <w:rPr>
+          <w:rFonts w:ascii="Consolas" w:hAnsi="Consolas" w:cs="Consolas"/>
+          <w:color w:val="000000"/>
+          <w:kern w:val="0"/>
+          <w:sz w:val="19"/>
+          <w:szCs w:val="19"/>
+        </w:rPr>
+        <w:t xml:space="preserve"> </w:t>
+      </w:r>
+      <w:proofErr w:type="spellStart"/>
+      <w:r>
+        <w:rPr>
+          <w:rFonts w:ascii="Consolas" w:hAnsi="Consolas" w:cs="Consolas"/>
+          <w:color w:val="000000"/>
+          <w:kern w:val="0"/>
+          <w:sz w:val="19"/>
+          <w:szCs w:val="19"/>
+        </w:rPr>
+        <w:t>Total_Orders</w:t>
+      </w:r>
+      <w:proofErr w:type="spellEnd"/>
     </w:p>
     <w:p>
       <w:pPr>
@@ -6400,8 +7258,20 @@
           <w:sz w:val="19"/>
           <w:szCs w:val="19"/>
         </w:rPr>
-        <w:t xml:space="preserve"> pizza_sales</w:t>
-      </w:r>
+        <w:t xml:space="preserve"> </w:t>
+      </w:r>
+      <w:proofErr w:type="spellStart"/>
+      <w:r>
+        <w:rPr>
+          <w:rFonts w:ascii="Consolas" w:hAnsi="Consolas" w:cs="Consolas"/>
+          <w:color w:val="000000"/>
+          <w:kern w:val="0"/>
+          <w:sz w:val="19"/>
+          <w:szCs w:val="19"/>
+        </w:rPr>
+        <w:t>pizza_sales</w:t>
+      </w:r>
+      <w:proofErr w:type="spellEnd"/>
     </w:p>
     <w:p>
       <w:pPr>
@@ -6455,8 +7325,20 @@
           <w:sz w:val="19"/>
           <w:szCs w:val="19"/>
         </w:rPr>
-        <w:t xml:space="preserve"> pizza_name</w:t>
-      </w:r>
+        <w:t xml:space="preserve"> </w:t>
+      </w:r>
+      <w:proofErr w:type="spellStart"/>
+      <w:r>
+        <w:rPr>
+          <w:rFonts w:ascii="Consolas" w:hAnsi="Consolas" w:cs="Consolas"/>
+          <w:color w:val="000000"/>
+          <w:kern w:val="0"/>
+          <w:sz w:val="19"/>
+          <w:szCs w:val="19"/>
+        </w:rPr>
+        <w:t>pizza_name</w:t>
+      </w:r>
+      <w:proofErr w:type="spellEnd"/>
     </w:p>
     <w:p>
       <w:pPr>
@@ -6510,7 +7392,29 @@
           <w:sz w:val="19"/>
           <w:szCs w:val="19"/>
         </w:rPr>
-        <w:t xml:space="preserve"> Total_Orders </w:t>
+        <w:t xml:space="preserve"> </w:t>
+      </w:r>
+      <w:proofErr w:type="spellStart"/>
+      <w:r>
+        <w:rPr>
+          <w:rFonts w:ascii="Consolas" w:hAnsi="Consolas" w:cs="Consolas"/>
+          <w:color w:val="000000"/>
+          <w:kern w:val="0"/>
+          <w:sz w:val="19"/>
+          <w:szCs w:val="19"/>
+        </w:rPr>
+        <w:t>Total_Orders</w:t>
+      </w:r>
+      <w:proofErr w:type="spellEnd"/>
+      <w:r>
+        <w:rPr>
+          <w:rFonts w:ascii="Consolas" w:hAnsi="Consolas" w:cs="Consolas"/>
+          <w:color w:val="000000"/>
+          <w:kern w:val="0"/>
+          <w:sz w:val="19"/>
+          <w:szCs w:val="19"/>
+        </w:rPr>
+        <w:t xml:space="preserve"> </w:t>
       </w:r>
       <w:r>
         <w:rPr>
@@ -6632,12 +7536,37 @@
         </w:rPr>
         <w:t xml:space="preserve">If you want to apply the </w:t>
       </w:r>
+      <w:proofErr w:type="spellStart"/>
       <w:r>
         <w:rPr>
           <w:sz w:val="28"/>
           <w:szCs w:val="28"/>
         </w:rPr>
-        <w:t>pizza_category or pizza_size filters</w:t>
+        <w:t>pizza_category</w:t>
+      </w:r>
+      <w:proofErr w:type="spellEnd"/>
+      <w:r>
+        <w:rPr>
+          <w:sz w:val="28"/>
+          <w:szCs w:val="28"/>
+        </w:rPr>
+        <w:t xml:space="preserve"> or </w:t>
+      </w:r>
+      <w:proofErr w:type="spellStart"/>
+      <w:r>
+        <w:rPr>
+          <w:sz w:val="28"/>
+          <w:szCs w:val="28"/>
+        </w:rPr>
+        <w:t>pizza_size</w:t>
+      </w:r>
+      <w:proofErr w:type="spellEnd"/>
+      <w:r>
+        <w:rPr>
+          <w:sz w:val="28"/>
+          <w:szCs w:val="28"/>
+        </w:rPr>
+        <w:t xml:space="preserve"> filters</w:t>
       </w:r>
       <w:r>
         <w:rPr>
@@ -6689,8 +7618,18 @@
           <w:color w:val="000000"/>
           <w:kern w:val="0"/>
         </w:rPr>
-        <w:t xml:space="preserve"> 5 pizza_name</w:t>
-      </w:r>
+        <w:t xml:space="preserve"> 5 </w:t>
+      </w:r>
+      <w:proofErr w:type="spellStart"/>
+      <w:r>
+        <w:rPr>
+          <w:rFonts w:ascii="Consolas" w:hAnsi="Consolas" w:cs="Consolas"/>
+          <w:color w:val="000000"/>
+          <w:kern w:val="0"/>
+        </w:rPr>
+        <w:t>pizza_name</w:t>
+      </w:r>
+      <w:proofErr w:type="spellEnd"/>
       <w:r>
         <w:rPr>
           <w:rFonts w:ascii="Consolas" w:hAnsi="Consolas" w:cs="Consolas"/>
@@ -6707,6 +7646,7 @@
         </w:rPr>
         <w:t xml:space="preserve"> </w:t>
       </w:r>
+      <w:proofErr w:type="gramStart"/>
       <w:r>
         <w:rPr>
           <w:rFonts w:ascii="Consolas" w:hAnsi="Consolas" w:cs="Consolas"/>
@@ -6723,6 +7663,7 @@
         </w:rPr>
         <w:t>(</w:t>
       </w:r>
+      <w:proofErr w:type="gramEnd"/>
       <w:r>
         <w:rPr>
           <w:rFonts w:ascii="Consolas" w:hAnsi="Consolas" w:cs="Consolas"/>
@@ -6737,8 +7678,18 @@
           <w:color w:val="000000"/>
           <w:kern w:val="0"/>
         </w:rPr>
-        <w:t xml:space="preserve"> order_id</w:t>
-      </w:r>
+        <w:t xml:space="preserve"> </w:t>
+      </w:r>
+      <w:proofErr w:type="spellStart"/>
+      <w:r>
+        <w:rPr>
+          <w:rFonts w:ascii="Consolas" w:hAnsi="Consolas" w:cs="Consolas"/>
+          <w:color w:val="000000"/>
+          <w:kern w:val="0"/>
+        </w:rPr>
+        <w:t>order_id</w:t>
+      </w:r>
+      <w:proofErr w:type="spellEnd"/>
       <w:r>
         <w:rPr>
           <w:rFonts w:ascii="Consolas" w:hAnsi="Consolas" w:cs="Consolas"/>
@@ -6769,8 +7720,18 @@
           <w:color w:val="000000"/>
           <w:kern w:val="0"/>
         </w:rPr>
-        <w:t xml:space="preserve"> Total_Orders</w:t>
-      </w:r>
+        <w:t xml:space="preserve"> </w:t>
+      </w:r>
+      <w:proofErr w:type="spellStart"/>
+      <w:r>
+        <w:rPr>
+          <w:rFonts w:ascii="Consolas" w:hAnsi="Consolas" w:cs="Consolas"/>
+          <w:color w:val="000000"/>
+          <w:kern w:val="0"/>
+        </w:rPr>
+        <w:t>Total_Orders</w:t>
+      </w:r>
+      <w:proofErr w:type="spellEnd"/>
     </w:p>
     <w:p>
       <w:pPr>
@@ -6798,8 +7759,18 @@
           <w:color w:val="000000"/>
           <w:kern w:val="0"/>
         </w:rPr>
-        <w:t xml:space="preserve"> pizza_sales</w:t>
-      </w:r>
+        <w:t xml:space="preserve"> </w:t>
+      </w:r>
+      <w:proofErr w:type="spellStart"/>
+      <w:r>
+        <w:rPr>
+          <w:rFonts w:ascii="Consolas" w:hAnsi="Consolas" w:cs="Consolas"/>
+          <w:color w:val="000000"/>
+          <w:kern w:val="0"/>
+        </w:rPr>
+        <w:t>pizza_sales</w:t>
+      </w:r>
+      <w:proofErr w:type="spellEnd"/>
     </w:p>
     <w:p>
       <w:pPr>
@@ -6827,7 +7798,25 @@
           <w:color w:val="000000"/>
           <w:kern w:val="0"/>
         </w:rPr>
-        <w:t xml:space="preserve"> pizza_category </w:t>
+        <w:t xml:space="preserve"> </w:t>
+      </w:r>
+      <w:proofErr w:type="spellStart"/>
+      <w:r>
+        <w:rPr>
+          <w:rFonts w:ascii="Consolas" w:hAnsi="Consolas" w:cs="Consolas"/>
+          <w:color w:val="000000"/>
+          <w:kern w:val="0"/>
+        </w:rPr>
+        <w:t>pizza_category</w:t>
+      </w:r>
+      <w:proofErr w:type="spellEnd"/>
+      <w:r>
+        <w:rPr>
+          <w:rFonts w:ascii="Consolas" w:hAnsi="Consolas" w:cs="Consolas"/>
+          <w:color w:val="000000"/>
+          <w:kern w:val="0"/>
+        </w:rPr>
+        <w:t xml:space="preserve"> </w:t>
       </w:r>
       <w:r>
         <w:rPr>
@@ -6896,8 +7885,18 @@
           <w:color w:val="000000"/>
           <w:kern w:val="0"/>
         </w:rPr>
-        <w:t xml:space="preserve"> pizza_name</w:t>
-      </w:r>
+        <w:t xml:space="preserve"> </w:t>
+      </w:r>
+      <w:proofErr w:type="spellStart"/>
+      <w:r>
+        <w:rPr>
+          <w:rFonts w:ascii="Consolas" w:hAnsi="Consolas" w:cs="Consolas"/>
+          <w:color w:val="000000"/>
+          <w:kern w:val="0"/>
+        </w:rPr>
+        <w:t>pizza_name</w:t>
+      </w:r>
+      <w:proofErr w:type="spellEnd"/>
     </w:p>
     <w:p>
       <w:pPr>
@@ -6941,7 +7940,25 @@
           <w:color w:val="000000"/>
           <w:kern w:val="0"/>
         </w:rPr>
-        <w:t xml:space="preserve"> Total_Orders </w:t>
+        <w:t xml:space="preserve"> </w:t>
+      </w:r>
+      <w:proofErr w:type="spellStart"/>
+      <w:r>
+        <w:rPr>
+          <w:rFonts w:ascii="Consolas" w:hAnsi="Consolas" w:cs="Consolas"/>
+          <w:color w:val="000000"/>
+          <w:kern w:val="0"/>
+        </w:rPr>
+        <w:t>Total_Orders</w:t>
+      </w:r>
+      <w:proofErr w:type="spellEnd"/>
+      <w:r>
+        <w:rPr>
+          <w:rFonts w:ascii="Consolas" w:hAnsi="Consolas" w:cs="Consolas"/>
+          <w:color w:val="000000"/>
+          <w:kern w:val="0"/>
+        </w:rPr>
+        <w:t xml:space="preserve"> </w:t>
       </w:r>
       <w:r>
         <w:rPr>
@@ -6950,6 +7967,92 @@
           <w:kern w:val="0"/>
         </w:rPr>
         <w:t>ASC</w:t>
+      </w:r>
+    </w:p>
+    <w:p>
+      <w:pPr>
+        <w:autoSpaceDE w:val="0"/>
+        <w:autoSpaceDN w:val="0"/>
+        <w:adjustRightInd w:val="0"/>
+        <w:spacing w:after="0" w:line="240" w:lineRule="auto"/>
+        <w:rPr>
+          <w:rFonts w:ascii="Consolas" w:hAnsi="Consolas" w:cs="Consolas"/>
+          <w:color w:val="808080"/>
+          <w:kern w:val="0"/>
+        </w:rPr>
+      </w:pPr>
+    </w:p>
+    <w:p>
+      <w:pPr>
+        <w:autoSpaceDE w:val="0"/>
+        <w:autoSpaceDN w:val="0"/>
+        <w:adjustRightInd w:val="0"/>
+        <w:spacing w:after="0" w:line="240" w:lineRule="auto"/>
+        <w:rPr>
+          <w:rFonts w:ascii="Consolas" w:hAnsi="Consolas" w:cs="Consolas"/>
+          <w:color w:val="808080"/>
+          <w:kern w:val="0"/>
+        </w:rPr>
+      </w:pPr>
+    </w:p>
+    <w:p>
+      <w:pPr>
+        <w:autoSpaceDE w:val="0"/>
+        <w:autoSpaceDN w:val="0"/>
+        <w:adjustRightInd w:val="0"/>
+        <w:spacing w:after="0" w:line="240" w:lineRule="auto"/>
+        <w:rPr>
+          <w:rFonts w:ascii="Consolas" w:hAnsi="Consolas" w:cs="Consolas"/>
+          <w:color w:val="808080"/>
+          <w:kern w:val="0"/>
+        </w:rPr>
+      </w:pPr>
+    </w:p>
+    <w:p>
+      <w:pPr>
+        <w:autoSpaceDE w:val="0"/>
+        <w:autoSpaceDN w:val="0"/>
+        <w:adjustRightInd w:val="0"/>
+        <w:spacing w:after="0" w:line="240" w:lineRule="auto"/>
+        <w:rPr>
+          <w:rFonts w:ascii="Consolas" w:hAnsi="Consolas" w:cs="Consolas"/>
+          <w:color w:val="808080"/>
+          <w:kern w:val="0"/>
+        </w:rPr>
+      </w:pPr>
+    </w:p>
+    <w:p>
+      <w:pPr>
+        <w:autoSpaceDE w:val="0"/>
+        <w:autoSpaceDN w:val="0"/>
+        <w:adjustRightInd w:val="0"/>
+        <w:spacing w:after="0" w:line="240" w:lineRule="auto"/>
+        <w:rPr>
+          <w:rFonts w:ascii="Consolas" w:hAnsi="Consolas" w:cs="Consolas"/>
+          <w:color w:val="808080"/>
+          <w:kern w:val="0"/>
+        </w:rPr>
+      </w:pPr>
+    </w:p>
+    <w:p>
+      <w:pPr>
+        <w:autoSpaceDE w:val="0"/>
+        <w:autoSpaceDN w:val="0"/>
+        <w:adjustRightInd w:val="0"/>
+        <w:spacing w:after="0" w:line="240" w:lineRule="auto"/>
+        <w:rPr>
+          <w:rFonts w:ascii="Consolas" w:hAnsi="Consolas" w:cs="Consolas"/>
+          <w:color w:val="808080"/>
+          <w:kern w:val="0"/>
+        </w:rPr>
+      </w:pPr>
+      <w:r>
+        <w:rPr>
+          <w:rFonts w:ascii="Consolas" w:hAnsi="Consolas" w:cs="Consolas"/>
+          <w:color w:val="808080"/>
+          <w:kern w:val="0"/>
+        </w:rPr>
+        <w:t>Made by Mohamed Saad</w:t>
       </w:r>
     </w:p>
     <w:p>

</xml_diff>